<commit_message>
updated code + added more numbers to doc
</commit_message>
<xml_diff>
--- a/Term Project/final_document.docx
+++ b/Term Project/final_document.docx
@@ -163,7 +163,28 @@
     </w:p>
     <w:p>
       <w:r>
-        <w:t xml:space="preserve">The prcomp() fn was ran over </w:t>
+        <w:t xml:space="preserve">The </w:t>
+      </w:r>
+      <w:proofErr w:type="spellStart"/>
+      <w:proofErr w:type="gramStart"/>
+      <w:r>
+        <w:t>prcomp</w:t>
+      </w:r>
+      <w:proofErr w:type="spellEnd"/>
+      <w:r>
+        <w:t>(</w:t>
+      </w:r>
+      <w:proofErr w:type="gramEnd"/>
+      <w:r>
+        <w:t xml:space="preserve">) </w:t>
+      </w:r>
+      <w:proofErr w:type="spellStart"/>
+      <w:r>
+        <w:t>fn</w:t>
+      </w:r>
+      <w:proofErr w:type="spellEnd"/>
+      <w:r>
+        <w:t xml:space="preserve"> was ran over </w:t>
       </w:r>
       <w:r>
         <w:t>3</w:t>
@@ -848,6 +869,7 @@
                 <w:color w:val="000000"/>
               </w:rPr>
             </w:pPr>
+            <w:proofErr w:type="spellStart"/>
             <w:r>
               <w:rPr>
                 <w:rFonts w:ascii="Calibri" w:hAnsi="Calibri" w:cs="Calibri"/>
@@ -855,6 +877,7 @@
               </w:rPr>
               <w:t>Global_active_power</w:t>
             </w:r>
+            <w:proofErr w:type="spellEnd"/>
           </w:p>
         </w:tc>
         <w:tc>
@@ -1044,6 +1067,7 @@
                 <w:color w:val="000000"/>
               </w:rPr>
             </w:pPr>
+            <w:proofErr w:type="spellStart"/>
             <w:r>
               <w:rPr>
                 <w:rFonts w:ascii="Calibri" w:hAnsi="Calibri" w:cs="Calibri"/>
@@ -1051,6 +1075,7 @@
               </w:rPr>
               <w:t>Global_reactive_power</w:t>
             </w:r>
+            <w:proofErr w:type="spellEnd"/>
           </w:p>
         </w:tc>
         <w:tc>
@@ -1437,6 +1462,7 @@
                 <w:color w:val="000000"/>
               </w:rPr>
             </w:pPr>
+            <w:proofErr w:type="spellStart"/>
             <w:r>
               <w:rPr>
                 <w:rFonts w:ascii="Calibri" w:hAnsi="Calibri" w:cs="Calibri"/>
@@ -1444,6 +1470,7 @@
               </w:rPr>
               <w:t>Global_intensity</w:t>
             </w:r>
+            <w:proofErr w:type="spellEnd"/>
           </w:p>
         </w:tc>
         <w:tc>
@@ -2272,6 +2299,7 @@
                 <w:color w:val="000000"/>
               </w:rPr>
             </w:pPr>
+            <w:proofErr w:type="spellStart"/>
             <w:r>
               <w:rPr>
                 <w:rFonts w:ascii="Calibri" w:hAnsi="Calibri" w:cs="Calibri"/>
@@ -2279,6 +2307,7 @@
               </w:rPr>
               <w:t>Global_active_power</w:t>
             </w:r>
+            <w:proofErr w:type="spellEnd"/>
           </w:p>
         </w:tc>
         <w:tc>
@@ -2486,6 +2515,7 @@
                 <w:color w:val="000000"/>
               </w:rPr>
             </w:pPr>
+            <w:proofErr w:type="spellStart"/>
             <w:r>
               <w:rPr>
                 <w:rFonts w:ascii="Calibri" w:hAnsi="Calibri" w:cs="Calibri"/>
@@ -2493,6 +2523,7 @@
               </w:rPr>
               <w:t>Global_reactive_power</w:t>
             </w:r>
+            <w:proofErr w:type="spellEnd"/>
           </w:p>
         </w:tc>
         <w:tc>
@@ -2910,6 +2941,7 @@
                 <w:color w:val="000000"/>
               </w:rPr>
             </w:pPr>
+            <w:proofErr w:type="spellStart"/>
             <w:r>
               <w:rPr>
                 <w:rFonts w:ascii="Calibri" w:hAnsi="Calibri" w:cs="Calibri"/>
@@ -2917,6 +2949,7 @@
               </w:rPr>
               <w:t>Global_intensity</w:t>
             </w:r>
+            <w:proofErr w:type="spellEnd"/>
           </w:p>
         </w:tc>
         <w:tc>
@@ -3949,23 +3982,63 @@
         <w:pStyle w:val="ListParagraph"/>
       </w:pPr>
       <w:r>
-        <w:t xml:space="preserve">converged at iteration 40 with logLik: -18023.89 </w:t>
-      </w:r>
-    </w:p>
-    <w:p>
-      <w:pPr>
-        <w:pStyle w:val="ListParagraph"/>
-      </w:pPr>
-      <w:r>
-        <w:t xml:space="preserve">Convergence info: Log likelihood converged to within tol. (relative change) </w:t>
-      </w:r>
-    </w:p>
-    <w:p>
-      <w:pPr>
-        <w:pStyle w:val="ListParagraph"/>
-      </w:pPr>
-      <w:r>
-        <w:t>'log Lik.' -18023.89 (df=31)</w:t>
+        <w:t xml:space="preserve">converged at iteration 40 with </w:t>
+      </w:r>
+      <w:proofErr w:type="spellStart"/>
+      <w:r>
+        <w:t>logLik</w:t>
+      </w:r>
+      <w:proofErr w:type="spellEnd"/>
+      <w:r>
+        <w:t xml:space="preserve">: -18023.89 </w:t>
+      </w:r>
+    </w:p>
+    <w:p>
+      <w:pPr>
+        <w:pStyle w:val="ListParagraph"/>
+      </w:pPr>
+      <w:r>
+        <w:t xml:space="preserve">Convergence info: Log likelihood converged to within </w:t>
+      </w:r>
+      <w:proofErr w:type="spellStart"/>
+      <w:r>
+        <w:t>tol</w:t>
+      </w:r>
+      <w:proofErr w:type="spellEnd"/>
+      <w:r>
+        <w:t>. (</w:t>
+      </w:r>
+      <w:proofErr w:type="gramStart"/>
+      <w:r>
+        <w:t>relative</w:t>
+      </w:r>
+      <w:proofErr w:type="gramEnd"/>
+      <w:r>
+        <w:t xml:space="preserve"> change) </w:t>
+      </w:r>
+    </w:p>
+    <w:p>
+      <w:pPr>
+        <w:pStyle w:val="ListParagraph"/>
+      </w:pPr>
+      <w:r>
+        <w:t>'</w:t>
+      </w:r>
+      <w:proofErr w:type="gramStart"/>
+      <w:r>
+        <w:t>log</w:t>
+      </w:r>
+      <w:proofErr w:type="gramEnd"/>
+      <w:r>
+        <w:t xml:space="preserve"> </w:t>
+      </w:r>
+      <w:proofErr w:type="spellStart"/>
+      <w:r>
+        <w:t>Lik</w:t>
+      </w:r>
+      <w:proofErr w:type="spellEnd"/>
+      <w:r>
+        <w:t>.' -18023.89 (df=31)</w:t>
       </w:r>
     </w:p>
     <w:p>
@@ -4010,23 +4083,63 @@
         <w:pStyle w:val="ListParagraph"/>
       </w:pPr>
       <w:r>
-        <w:t xml:space="preserve">converged at iteration 57 with logLik: -7878.144 </w:t>
-      </w:r>
-    </w:p>
-    <w:p>
-      <w:pPr>
-        <w:pStyle w:val="ListParagraph"/>
-      </w:pPr>
-      <w:r>
-        <w:t xml:space="preserve">Convergence info: Log likelihood converged to within tol. (relative change) </w:t>
-      </w:r>
-    </w:p>
-    <w:p>
-      <w:pPr>
-        <w:pStyle w:val="ListParagraph"/>
-      </w:pPr>
-      <w:r>
-        <w:t>'log Lik.' -7878.144 (df=31)</w:t>
+        <w:t xml:space="preserve">converged at iteration 57 with </w:t>
+      </w:r>
+      <w:proofErr w:type="spellStart"/>
+      <w:r>
+        <w:t>logLik</w:t>
+      </w:r>
+      <w:proofErr w:type="spellEnd"/>
+      <w:r>
+        <w:t xml:space="preserve">: -7878.144 </w:t>
+      </w:r>
+    </w:p>
+    <w:p>
+      <w:pPr>
+        <w:pStyle w:val="ListParagraph"/>
+      </w:pPr>
+      <w:r>
+        <w:t xml:space="preserve">Convergence info: Log likelihood converged to within </w:t>
+      </w:r>
+      <w:proofErr w:type="spellStart"/>
+      <w:r>
+        <w:t>tol</w:t>
+      </w:r>
+      <w:proofErr w:type="spellEnd"/>
+      <w:r>
+        <w:t>. (</w:t>
+      </w:r>
+      <w:proofErr w:type="gramStart"/>
+      <w:r>
+        <w:t>relative</w:t>
+      </w:r>
+      <w:proofErr w:type="gramEnd"/>
+      <w:r>
+        <w:t xml:space="preserve"> change) </w:t>
+      </w:r>
+    </w:p>
+    <w:p>
+      <w:pPr>
+        <w:pStyle w:val="ListParagraph"/>
+      </w:pPr>
+      <w:r>
+        <w:t>'</w:t>
+      </w:r>
+      <w:proofErr w:type="gramStart"/>
+      <w:r>
+        <w:t>log</w:t>
+      </w:r>
+      <w:proofErr w:type="gramEnd"/>
+      <w:r>
+        <w:t xml:space="preserve"> </w:t>
+      </w:r>
+      <w:proofErr w:type="spellStart"/>
+      <w:r>
+        <w:t>Lik</w:t>
+      </w:r>
+      <w:proofErr w:type="spellEnd"/>
+      <w:r>
+        <w:t>.' -7878.144 (df=31)</w:t>
       </w:r>
     </w:p>
     <w:p>
@@ -4071,23 +4184,63 @@
         <w:pStyle w:val="ListParagraph"/>
       </w:pPr>
       <w:r>
-        <w:t xml:space="preserve">converged at iteration 33 with logLik: -12781.91 </w:t>
-      </w:r>
-    </w:p>
-    <w:p>
-      <w:pPr>
-        <w:pStyle w:val="ListParagraph"/>
-      </w:pPr>
-      <w:r>
-        <w:t xml:space="preserve">Convergence info: Log likelihood converged to within tol. (relative change) </w:t>
-      </w:r>
-    </w:p>
-    <w:p>
-      <w:pPr>
-        <w:pStyle w:val="ListParagraph"/>
-      </w:pPr>
-      <w:r>
-        <w:t>'log Lik.' -12781.91 (df=44)</w:t>
+        <w:t xml:space="preserve">converged at iteration 33 with </w:t>
+      </w:r>
+      <w:proofErr w:type="spellStart"/>
+      <w:r>
+        <w:t>logLik</w:t>
+      </w:r>
+      <w:proofErr w:type="spellEnd"/>
+      <w:r>
+        <w:t xml:space="preserve">: -12781.91 </w:t>
+      </w:r>
+    </w:p>
+    <w:p>
+      <w:pPr>
+        <w:pStyle w:val="ListParagraph"/>
+      </w:pPr>
+      <w:r>
+        <w:t xml:space="preserve">Convergence info: Log likelihood converged to within </w:t>
+      </w:r>
+      <w:proofErr w:type="spellStart"/>
+      <w:r>
+        <w:t>tol</w:t>
+      </w:r>
+      <w:proofErr w:type="spellEnd"/>
+      <w:r>
+        <w:t>. (</w:t>
+      </w:r>
+      <w:proofErr w:type="gramStart"/>
+      <w:r>
+        <w:t>relative</w:t>
+      </w:r>
+      <w:proofErr w:type="gramEnd"/>
+      <w:r>
+        <w:t xml:space="preserve"> change) </w:t>
+      </w:r>
+    </w:p>
+    <w:p>
+      <w:pPr>
+        <w:pStyle w:val="ListParagraph"/>
+      </w:pPr>
+      <w:r>
+        <w:t>'</w:t>
+      </w:r>
+      <w:proofErr w:type="gramStart"/>
+      <w:r>
+        <w:t>log</w:t>
+      </w:r>
+      <w:proofErr w:type="gramEnd"/>
+      <w:r>
+        <w:t xml:space="preserve"> </w:t>
+      </w:r>
+      <w:proofErr w:type="spellStart"/>
+      <w:r>
+        <w:t>Lik</w:t>
+      </w:r>
+      <w:proofErr w:type="spellEnd"/>
+      <w:r>
+        <w:t>.' -12781.91 (df=44)</w:t>
       </w:r>
     </w:p>
     <w:p>
@@ -4132,23 +4285,63 @@
         <w:pStyle w:val="ListParagraph"/>
       </w:pPr>
       <w:r>
-        <w:t xml:space="preserve">converged at iteration 66 with logLik: -5875.928 </w:t>
-      </w:r>
-    </w:p>
-    <w:p>
-      <w:pPr>
-        <w:pStyle w:val="ListParagraph"/>
-      </w:pPr>
-      <w:r>
-        <w:t xml:space="preserve">Convergence info: Log likelihood converged to within tol. (relative change) </w:t>
-      </w:r>
-    </w:p>
-    <w:p>
-      <w:pPr>
-        <w:pStyle w:val="ListParagraph"/>
-      </w:pPr>
-      <w:r>
-        <w:t>'log Lik.' -5875.928 (df=44)</w:t>
+        <w:t xml:space="preserve">converged at iteration 66 with </w:t>
+      </w:r>
+      <w:proofErr w:type="spellStart"/>
+      <w:r>
+        <w:t>logLik</w:t>
+      </w:r>
+      <w:proofErr w:type="spellEnd"/>
+      <w:r>
+        <w:t xml:space="preserve">: -5875.928 </w:t>
+      </w:r>
+    </w:p>
+    <w:p>
+      <w:pPr>
+        <w:pStyle w:val="ListParagraph"/>
+      </w:pPr>
+      <w:r>
+        <w:t xml:space="preserve">Convergence info: Log likelihood converged to within </w:t>
+      </w:r>
+      <w:proofErr w:type="spellStart"/>
+      <w:r>
+        <w:t>tol</w:t>
+      </w:r>
+      <w:proofErr w:type="spellEnd"/>
+      <w:r>
+        <w:t>. (</w:t>
+      </w:r>
+      <w:proofErr w:type="gramStart"/>
+      <w:r>
+        <w:t>relative</w:t>
+      </w:r>
+      <w:proofErr w:type="gramEnd"/>
+      <w:r>
+        <w:t xml:space="preserve"> change) </w:t>
+      </w:r>
+    </w:p>
+    <w:p>
+      <w:pPr>
+        <w:pStyle w:val="ListParagraph"/>
+      </w:pPr>
+      <w:r>
+        <w:t>'</w:t>
+      </w:r>
+      <w:proofErr w:type="gramStart"/>
+      <w:r>
+        <w:t>log</w:t>
+      </w:r>
+      <w:proofErr w:type="gramEnd"/>
+      <w:r>
+        <w:t xml:space="preserve"> </w:t>
+      </w:r>
+      <w:proofErr w:type="spellStart"/>
+      <w:r>
+        <w:t>Lik</w:t>
+      </w:r>
+      <w:proofErr w:type="spellEnd"/>
+      <w:r>
+        <w:t>.' -5875.928 (df=44)</w:t>
       </w:r>
     </w:p>
     <w:p>
@@ -4193,23 +4386,63 @@
         <w:pStyle w:val="ListParagraph"/>
       </w:pPr>
       <w:r>
-        <w:t xml:space="preserve">converged at iteration 45 with logLik: -11196.91 </w:t>
-      </w:r>
-    </w:p>
-    <w:p>
-      <w:pPr>
-        <w:pStyle w:val="ListParagraph"/>
-      </w:pPr>
-      <w:r>
-        <w:t xml:space="preserve">Convergence info: Log likelihood converged to within tol. (relative change) </w:t>
-      </w:r>
-    </w:p>
-    <w:p>
-      <w:pPr>
-        <w:pStyle w:val="ListParagraph"/>
-      </w:pPr>
-      <w:r>
-        <w:t>'log Lik.' -11196.91 (df=59)</w:t>
+        <w:t xml:space="preserve">converged at iteration 45 with </w:t>
+      </w:r>
+      <w:proofErr w:type="spellStart"/>
+      <w:r>
+        <w:t>logLik</w:t>
+      </w:r>
+      <w:proofErr w:type="spellEnd"/>
+      <w:r>
+        <w:t xml:space="preserve">: -11196.91 </w:t>
+      </w:r>
+    </w:p>
+    <w:p>
+      <w:pPr>
+        <w:pStyle w:val="ListParagraph"/>
+      </w:pPr>
+      <w:r>
+        <w:t xml:space="preserve">Convergence info: Log likelihood converged to within </w:t>
+      </w:r>
+      <w:proofErr w:type="spellStart"/>
+      <w:r>
+        <w:t>tol</w:t>
+      </w:r>
+      <w:proofErr w:type="spellEnd"/>
+      <w:r>
+        <w:t>. (</w:t>
+      </w:r>
+      <w:proofErr w:type="gramStart"/>
+      <w:r>
+        <w:t>relative</w:t>
+      </w:r>
+      <w:proofErr w:type="gramEnd"/>
+      <w:r>
+        <w:t xml:space="preserve"> change) </w:t>
+      </w:r>
+    </w:p>
+    <w:p>
+      <w:pPr>
+        <w:pStyle w:val="ListParagraph"/>
+      </w:pPr>
+      <w:r>
+        <w:t>'</w:t>
+      </w:r>
+      <w:proofErr w:type="gramStart"/>
+      <w:r>
+        <w:t>log</w:t>
+      </w:r>
+      <w:proofErr w:type="gramEnd"/>
+      <w:r>
+        <w:t xml:space="preserve"> </w:t>
+      </w:r>
+      <w:proofErr w:type="spellStart"/>
+      <w:r>
+        <w:t>Lik</w:t>
+      </w:r>
+      <w:proofErr w:type="spellEnd"/>
+      <w:r>
+        <w:t>.' -11196.91 (df=59)</w:t>
       </w:r>
     </w:p>
     <w:p>
@@ -4250,23 +4483,63 @@
         <w:pStyle w:val="ListParagraph"/>
       </w:pPr>
       <w:r>
-        <w:t xml:space="preserve">converged at iteration 42 with logLik: -3889.521 </w:t>
-      </w:r>
-    </w:p>
-    <w:p>
-      <w:pPr>
-        <w:pStyle w:val="ListParagraph"/>
-      </w:pPr>
-      <w:r>
-        <w:t xml:space="preserve">Convergence info: Log likelihood converged to within tol. (relative change) </w:t>
-      </w:r>
-    </w:p>
-    <w:p>
-      <w:pPr>
-        <w:pStyle w:val="ListParagraph"/>
-      </w:pPr>
-      <w:r>
-        <w:t>'log Lik.' -3889.521 (df=59)</w:t>
+        <w:t xml:space="preserve">converged at iteration 42 with </w:t>
+      </w:r>
+      <w:proofErr w:type="spellStart"/>
+      <w:r>
+        <w:t>logLik</w:t>
+      </w:r>
+      <w:proofErr w:type="spellEnd"/>
+      <w:r>
+        <w:t xml:space="preserve">: -3889.521 </w:t>
+      </w:r>
+    </w:p>
+    <w:p>
+      <w:pPr>
+        <w:pStyle w:val="ListParagraph"/>
+      </w:pPr>
+      <w:r>
+        <w:t xml:space="preserve">Convergence info: Log likelihood converged to within </w:t>
+      </w:r>
+      <w:proofErr w:type="spellStart"/>
+      <w:r>
+        <w:t>tol</w:t>
+      </w:r>
+      <w:proofErr w:type="spellEnd"/>
+      <w:r>
+        <w:t>. (</w:t>
+      </w:r>
+      <w:proofErr w:type="gramStart"/>
+      <w:r>
+        <w:t>relative</w:t>
+      </w:r>
+      <w:proofErr w:type="gramEnd"/>
+      <w:r>
+        <w:t xml:space="preserve"> change) </w:t>
+      </w:r>
+    </w:p>
+    <w:p>
+      <w:pPr>
+        <w:pStyle w:val="ListParagraph"/>
+      </w:pPr>
+      <w:r>
+        <w:t>'</w:t>
+      </w:r>
+      <w:proofErr w:type="gramStart"/>
+      <w:r>
+        <w:t>log</w:t>
+      </w:r>
+      <w:proofErr w:type="gramEnd"/>
+      <w:r>
+        <w:t xml:space="preserve"> </w:t>
+      </w:r>
+      <w:proofErr w:type="spellStart"/>
+      <w:r>
+        <w:t>Lik</w:t>
+      </w:r>
+      <w:proofErr w:type="spellEnd"/>
+      <w:r>
+        <w:t>.' -3889.521 (df=59)</w:t>
       </w:r>
     </w:p>
     <w:p>
@@ -4311,23 +4584,63 @@
         <w:pStyle w:val="ListParagraph"/>
       </w:pPr>
       <w:r>
-        <w:t xml:space="preserve">converged at iteration 58 with logLik: -7224.733 </w:t>
-      </w:r>
-    </w:p>
-    <w:p>
-      <w:pPr>
-        <w:pStyle w:val="ListParagraph"/>
-      </w:pPr>
-      <w:r>
-        <w:t xml:space="preserve">Convergence info: Log likelihood converged to within tol. (relative change) </w:t>
-      </w:r>
-    </w:p>
-    <w:p>
-      <w:pPr>
-        <w:pStyle w:val="ListParagraph"/>
-      </w:pPr>
-      <w:r>
-        <w:t>'log Lik.' -7224.733 (df=76)</w:t>
+        <w:t xml:space="preserve">converged at iteration 58 with </w:t>
+      </w:r>
+      <w:proofErr w:type="spellStart"/>
+      <w:r>
+        <w:t>logLik</w:t>
+      </w:r>
+      <w:proofErr w:type="spellEnd"/>
+      <w:r>
+        <w:t xml:space="preserve">: -7224.733 </w:t>
+      </w:r>
+    </w:p>
+    <w:p>
+      <w:pPr>
+        <w:pStyle w:val="ListParagraph"/>
+      </w:pPr>
+      <w:r>
+        <w:t xml:space="preserve">Convergence info: Log likelihood converged to within </w:t>
+      </w:r>
+      <w:proofErr w:type="spellStart"/>
+      <w:r>
+        <w:t>tol</w:t>
+      </w:r>
+      <w:proofErr w:type="spellEnd"/>
+      <w:r>
+        <w:t>. (</w:t>
+      </w:r>
+      <w:proofErr w:type="gramStart"/>
+      <w:r>
+        <w:t>relative</w:t>
+      </w:r>
+      <w:proofErr w:type="gramEnd"/>
+      <w:r>
+        <w:t xml:space="preserve"> change) </w:t>
+      </w:r>
+    </w:p>
+    <w:p>
+      <w:pPr>
+        <w:pStyle w:val="ListParagraph"/>
+      </w:pPr>
+      <w:r>
+        <w:t>'</w:t>
+      </w:r>
+      <w:proofErr w:type="gramStart"/>
+      <w:r>
+        <w:t>log</w:t>
+      </w:r>
+      <w:proofErr w:type="gramEnd"/>
+      <w:r>
+        <w:t xml:space="preserve"> </w:t>
+      </w:r>
+      <w:proofErr w:type="spellStart"/>
+      <w:r>
+        <w:t>Lik</w:t>
+      </w:r>
+      <w:proofErr w:type="spellEnd"/>
+      <w:r>
+        <w:t>.' -7224.733 (df=76)</w:t>
       </w:r>
     </w:p>
     <w:p>
@@ -4372,23 +4685,63 @@
         <w:pStyle w:val="ListParagraph"/>
       </w:pPr>
       <w:r>
-        <w:t xml:space="preserve">converged at iteration 77 with logLik: -2872.481 </w:t>
-      </w:r>
-    </w:p>
-    <w:p>
-      <w:pPr>
-        <w:pStyle w:val="ListParagraph"/>
-      </w:pPr>
-      <w:r>
-        <w:t xml:space="preserve">Convergence info: Log likelihood converged to within tol. (relative change) </w:t>
-      </w:r>
-    </w:p>
-    <w:p>
-      <w:pPr>
-        <w:pStyle w:val="ListParagraph"/>
-      </w:pPr>
-      <w:r>
-        <w:t>'log Lik.' -2872.481 (df=76)</w:t>
+        <w:t xml:space="preserve">converged at iteration 77 with </w:t>
+      </w:r>
+      <w:proofErr w:type="spellStart"/>
+      <w:r>
+        <w:t>logLik</w:t>
+      </w:r>
+      <w:proofErr w:type="spellEnd"/>
+      <w:r>
+        <w:t xml:space="preserve">: -2872.481 </w:t>
+      </w:r>
+    </w:p>
+    <w:p>
+      <w:pPr>
+        <w:pStyle w:val="ListParagraph"/>
+      </w:pPr>
+      <w:r>
+        <w:t xml:space="preserve">Convergence info: Log likelihood converged to within </w:t>
+      </w:r>
+      <w:proofErr w:type="spellStart"/>
+      <w:r>
+        <w:t>tol</w:t>
+      </w:r>
+      <w:proofErr w:type="spellEnd"/>
+      <w:r>
+        <w:t>. (</w:t>
+      </w:r>
+      <w:proofErr w:type="gramStart"/>
+      <w:r>
+        <w:t>relative</w:t>
+      </w:r>
+      <w:proofErr w:type="gramEnd"/>
+      <w:r>
+        <w:t xml:space="preserve"> change) </w:t>
+      </w:r>
+    </w:p>
+    <w:p>
+      <w:pPr>
+        <w:pStyle w:val="ListParagraph"/>
+      </w:pPr>
+      <w:r>
+        <w:t>'</w:t>
+      </w:r>
+      <w:proofErr w:type="gramStart"/>
+      <w:r>
+        <w:t>log</w:t>
+      </w:r>
+      <w:proofErr w:type="gramEnd"/>
+      <w:r>
+        <w:t xml:space="preserve"> </w:t>
+      </w:r>
+      <w:proofErr w:type="spellStart"/>
+      <w:r>
+        <w:t>Lik</w:t>
+      </w:r>
+      <w:proofErr w:type="spellEnd"/>
+      <w:r>
+        <w:t>.' -2872.481 (df=76)</w:t>
       </w:r>
     </w:p>
     <w:p>
@@ -4428,23 +4781,63 @@
         <w:pStyle w:val="ListParagraph"/>
       </w:pPr>
       <w:r>
-        <w:t xml:space="preserve">converged at iteration 63 with logLik: -5049.951 </w:t>
-      </w:r>
-    </w:p>
-    <w:p>
-      <w:pPr>
-        <w:pStyle w:val="ListParagraph"/>
-      </w:pPr>
-      <w:r>
-        <w:t xml:space="preserve">Convergence info: Log likelihood converged to within tol. (relative change) </w:t>
-      </w:r>
-    </w:p>
-    <w:p>
-      <w:pPr>
-        <w:pStyle w:val="ListParagraph"/>
-      </w:pPr>
-      <w:r>
-        <w:t>'log Lik.' -5049.951 (df=95)</w:t>
+        <w:t xml:space="preserve">converged at iteration 63 with </w:t>
+      </w:r>
+      <w:proofErr w:type="spellStart"/>
+      <w:r>
+        <w:t>logLik</w:t>
+      </w:r>
+      <w:proofErr w:type="spellEnd"/>
+      <w:r>
+        <w:t xml:space="preserve">: -5049.951 </w:t>
+      </w:r>
+    </w:p>
+    <w:p>
+      <w:pPr>
+        <w:pStyle w:val="ListParagraph"/>
+      </w:pPr>
+      <w:r>
+        <w:t xml:space="preserve">Convergence info: Log likelihood converged to within </w:t>
+      </w:r>
+      <w:proofErr w:type="spellStart"/>
+      <w:r>
+        <w:t>tol</w:t>
+      </w:r>
+      <w:proofErr w:type="spellEnd"/>
+      <w:r>
+        <w:t>. (</w:t>
+      </w:r>
+      <w:proofErr w:type="gramStart"/>
+      <w:r>
+        <w:t>relative</w:t>
+      </w:r>
+      <w:proofErr w:type="gramEnd"/>
+      <w:r>
+        <w:t xml:space="preserve"> change) </w:t>
+      </w:r>
+    </w:p>
+    <w:p>
+      <w:pPr>
+        <w:pStyle w:val="ListParagraph"/>
+      </w:pPr>
+      <w:r>
+        <w:t>'</w:t>
+      </w:r>
+      <w:proofErr w:type="gramStart"/>
+      <w:r>
+        <w:t>log</w:t>
+      </w:r>
+      <w:proofErr w:type="gramEnd"/>
+      <w:r>
+        <w:t xml:space="preserve"> </w:t>
+      </w:r>
+      <w:proofErr w:type="spellStart"/>
+      <w:r>
+        <w:t>Lik</w:t>
+      </w:r>
+      <w:proofErr w:type="spellEnd"/>
+      <w:r>
+        <w:t>.' -5049.951 (df=95)</w:t>
       </w:r>
     </w:p>
     <w:p>
@@ -4489,23 +4882,63 @@
         <w:pStyle w:val="ListParagraph"/>
       </w:pPr>
       <w:r>
-        <w:t xml:space="preserve">converged at iteration 105 with logLik: -2915.289 </w:t>
-      </w:r>
-    </w:p>
-    <w:p>
-      <w:pPr>
-        <w:pStyle w:val="ListParagraph"/>
-      </w:pPr>
-      <w:r>
-        <w:t xml:space="preserve">Convergence info: Log likelihood converged to within tol. (relative change) </w:t>
-      </w:r>
-    </w:p>
-    <w:p>
-      <w:pPr>
-        <w:pStyle w:val="ListParagraph"/>
-      </w:pPr>
-      <w:r>
-        <w:t>'log Lik.' -2915.289 (df=95)</w:t>
+        <w:t xml:space="preserve">converged at iteration 105 with </w:t>
+      </w:r>
+      <w:proofErr w:type="spellStart"/>
+      <w:r>
+        <w:t>logLik</w:t>
+      </w:r>
+      <w:proofErr w:type="spellEnd"/>
+      <w:r>
+        <w:t xml:space="preserve">: -2915.289 </w:t>
+      </w:r>
+    </w:p>
+    <w:p>
+      <w:pPr>
+        <w:pStyle w:val="ListParagraph"/>
+      </w:pPr>
+      <w:r>
+        <w:t xml:space="preserve">Convergence info: Log likelihood converged to within </w:t>
+      </w:r>
+      <w:proofErr w:type="spellStart"/>
+      <w:r>
+        <w:t>tol</w:t>
+      </w:r>
+      <w:proofErr w:type="spellEnd"/>
+      <w:r>
+        <w:t>. (</w:t>
+      </w:r>
+      <w:proofErr w:type="gramStart"/>
+      <w:r>
+        <w:t>relative</w:t>
+      </w:r>
+      <w:proofErr w:type="gramEnd"/>
+      <w:r>
+        <w:t xml:space="preserve"> change) </w:t>
+      </w:r>
+    </w:p>
+    <w:p>
+      <w:pPr>
+        <w:pStyle w:val="ListParagraph"/>
+      </w:pPr>
+      <w:r>
+        <w:t>'</w:t>
+      </w:r>
+      <w:proofErr w:type="gramStart"/>
+      <w:r>
+        <w:t>log</w:t>
+      </w:r>
+      <w:proofErr w:type="gramEnd"/>
+      <w:r>
+        <w:t xml:space="preserve"> </w:t>
+      </w:r>
+      <w:proofErr w:type="spellStart"/>
+      <w:r>
+        <w:t>Lik</w:t>
+      </w:r>
+      <w:proofErr w:type="spellEnd"/>
+      <w:r>
+        <w:t>.' -2915.289 (df=95)</w:t>
       </w:r>
     </w:p>
     <w:p>
@@ -4550,23 +4983,63 @@
         <w:pStyle w:val="ListParagraph"/>
       </w:pPr>
       <w:r>
-        <w:t xml:space="preserve">converged at iteration 89 with logLik: -3513.379 </w:t>
-      </w:r>
-    </w:p>
-    <w:p>
-      <w:pPr>
-        <w:pStyle w:val="ListParagraph"/>
-      </w:pPr>
-      <w:r>
-        <w:t xml:space="preserve">Convergence info: Log likelihood converged to within tol. (relative change) </w:t>
-      </w:r>
-    </w:p>
-    <w:p>
-      <w:pPr>
-        <w:pStyle w:val="ListParagraph"/>
-      </w:pPr>
-      <w:r>
-        <w:t>'log Lik.' -3513.379 (df=116)</w:t>
+        <w:t xml:space="preserve">converged at iteration 89 with </w:t>
+      </w:r>
+      <w:proofErr w:type="spellStart"/>
+      <w:r>
+        <w:t>logLik</w:t>
+      </w:r>
+      <w:proofErr w:type="spellEnd"/>
+      <w:r>
+        <w:t xml:space="preserve">: -3513.379 </w:t>
+      </w:r>
+    </w:p>
+    <w:p>
+      <w:pPr>
+        <w:pStyle w:val="ListParagraph"/>
+      </w:pPr>
+      <w:r>
+        <w:t xml:space="preserve">Convergence info: Log likelihood converged to within </w:t>
+      </w:r>
+      <w:proofErr w:type="spellStart"/>
+      <w:r>
+        <w:t>tol</w:t>
+      </w:r>
+      <w:proofErr w:type="spellEnd"/>
+      <w:r>
+        <w:t>. (</w:t>
+      </w:r>
+      <w:proofErr w:type="gramStart"/>
+      <w:r>
+        <w:t>relative</w:t>
+      </w:r>
+      <w:proofErr w:type="gramEnd"/>
+      <w:r>
+        <w:t xml:space="preserve"> change) </w:t>
+      </w:r>
+    </w:p>
+    <w:p>
+      <w:pPr>
+        <w:pStyle w:val="ListParagraph"/>
+      </w:pPr>
+      <w:r>
+        <w:t>'</w:t>
+      </w:r>
+      <w:proofErr w:type="gramStart"/>
+      <w:r>
+        <w:t>log</w:t>
+      </w:r>
+      <w:proofErr w:type="gramEnd"/>
+      <w:r>
+        <w:t xml:space="preserve"> </w:t>
+      </w:r>
+      <w:proofErr w:type="spellStart"/>
+      <w:r>
+        <w:t>Lik</w:t>
+      </w:r>
+      <w:proofErr w:type="spellEnd"/>
+      <w:r>
+        <w:t>.' -3513.379 (df=116)</w:t>
       </w:r>
     </w:p>
     <w:p>
@@ -4612,23 +5085,63 @@
         <w:pStyle w:val="ListParagraph"/>
       </w:pPr>
       <w:r>
-        <w:t xml:space="preserve">converged at iteration 79 with logLik: -2090.329 </w:t>
-      </w:r>
-    </w:p>
-    <w:p>
-      <w:pPr>
-        <w:pStyle w:val="ListParagraph"/>
-      </w:pPr>
-      <w:r>
-        <w:t xml:space="preserve">Convergence info: Log likelihood converged to within tol. (relative change) </w:t>
-      </w:r>
-    </w:p>
-    <w:p>
-      <w:pPr>
-        <w:pStyle w:val="ListParagraph"/>
-      </w:pPr>
-      <w:r>
-        <w:t>'log Lik.' -2090.329 (df=116)</w:t>
+        <w:t xml:space="preserve">converged at iteration 79 with </w:t>
+      </w:r>
+      <w:proofErr w:type="spellStart"/>
+      <w:r>
+        <w:t>logLik</w:t>
+      </w:r>
+      <w:proofErr w:type="spellEnd"/>
+      <w:r>
+        <w:t xml:space="preserve">: -2090.329 </w:t>
+      </w:r>
+    </w:p>
+    <w:p>
+      <w:pPr>
+        <w:pStyle w:val="ListParagraph"/>
+      </w:pPr>
+      <w:r>
+        <w:t xml:space="preserve">Convergence info: Log likelihood converged to within </w:t>
+      </w:r>
+      <w:proofErr w:type="spellStart"/>
+      <w:r>
+        <w:t>tol</w:t>
+      </w:r>
+      <w:proofErr w:type="spellEnd"/>
+      <w:r>
+        <w:t>. (</w:t>
+      </w:r>
+      <w:proofErr w:type="gramStart"/>
+      <w:r>
+        <w:t>relative</w:t>
+      </w:r>
+      <w:proofErr w:type="gramEnd"/>
+      <w:r>
+        <w:t xml:space="preserve"> change) </w:t>
+      </w:r>
+    </w:p>
+    <w:p>
+      <w:pPr>
+        <w:pStyle w:val="ListParagraph"/>
+      </w:pPr>
+      <w:r>
+        <w:t>'</w:t>
+      </w:r>
+      <w:proofErr w:type="gramStart"/>
+      <w:r>
+        <w:t>log</w:t>
+      </w:r>
+      <w:proofErr w:type="gramEnd"/>
+      <w:r>
+        <w:t xml:space="preserve"> </w:t>
+      </w:r>
+      <w:proofErr w:type="spellStart"/>
+      <w:r>
+        <w:t>Lik</w:t>
+      </w:r>
+      <w:proofErr w:type="spellEnd"/>
+      <w:r>
+        <w:t>.' -2090.329 (df=116)</w:t>
       </w:r>
     </w:p>
     <w:p>
@@ -4673,23 +5186,63 @@
         <w:pStyle w:val="ListParagraph"/>
       </w:pPr>
       <w:r>
-        <w:t xml:space="preserve">converged at iteration 40 with logLik: -18023.89 </w:t>
-      </w:r>
-    </w:p>
-    <w:p>
-      <w:pPr>
-        <w:pStyle w:val="ListParagraph"/>
-      </w:pPr>
-      <w:r>
-        <w:t xml:space="preserve">Convergence info: Log likelihood converged to within tol. (relative change) </w:t>
-      </w:r>
-    </w:p>
-    <w:p>
-      <w:pPr>
-        <w:pStyle w:val="ListParagraph"/>
-      </w:pPr>
-      <w:r>
-        <w:t>'log Lik.' -18023.89 (df=31)</w:t>
+        <w:t xml:space="preserve">converged at iteration 40 with </w:t>
+      </w:r>
+      <w:proofErr w:type="spellStart"/>
+      <w:r>
+        <w:t>logLik</w:t>
+      </w:r>
+      <w:proofErr w:type="spellEnd"/>
+      <w:r>
+        <w:t xml:space="preserve">: -18023.89 </w:t>
+      </w:r>
+    </w:p>
+    <w:p>
+      <w:pPr>
+        <w:pStyle w:val="ListParagraph"/>
+      </w:pPr>
+      <w:r>
+        <w:t xml:space="preserve">Convergence info: Log likelihood converged to within </w:t>
+      </w:r>
+      <w:proofErr w:type="spellStart"/>
+      <w:r>
+        <w:t>tol</w:t>
+      </w:r>
+      <w:proofErr w:type="spellEnd"/>
+      <w:r>
+        <w:t>. (</w:t>
+      </w:r>
+      <w:proofErr w:type="gramStart"/>
+      <w:r>
+        <w:t>relative</w:t>
+      </w:r>
+      <w:proofErr w:type="gramEnd"/>
+      <w:r>
+        <w:t xml:space="preserve"> change) </w:t>
+      </w:r>
+    </w:p>
+    <w:p>
+      <w:pPr>
+        <w:pStyle w:val="ListParagraph"/>
+      </w:pPr>
+      <w:r>
+        <w:t>'</w:t>
+      </w:r>
+      <w:proofErr w:type="gramStart"/>
+      <w:r>
+        <w:t>log</w:t>
+      </w:r>
+      <w:proofErr w:type="gramEnd"/>
+      <w:r>
+        <w:t xml:space="preserve"> </w:t>
+      </w:r>
+      <w:proofErr w:type="spellStart"/>
+      <w:r>
+        <w:t>Lik</w:t>
+      </w:r>
+      <w:proofErr w:type="spellEnd"/>
+      <w:r>
+        <w:t>.' -18023.89 (df=31)</w:t>
       </w:r>
     </w:p>
     <w:p>
@@ -4729,23 +5282,63 @@
         <w:pStyle w:val="ListParagraph"/>
       </w:pPr>
       <w:r>
-        <w:t xml:space="preserve">converged at iteration 57 with logLik: -7878.144 </w:t>
-      </w:r>
-    </w:p>
-    <w:p>
-      <w:pPr>
-        <w:pStyle w:val="ListParagraph"/>
-      </w:pPr>
-      <w:r>
-        <w:t xml:space="preserve">Convergence info: Log likelihood converged to within tol. (relative change) </w:t>
-      </w:r>
-    </w:p>
-    <w:p>
-      <w:pPr>
-        <w:pStyle w:val="ListParagraph"/>
-      </w:pPr>
-      <w:r>
-        <w:t>'log Lik.' -7878.144 (df=31)</w:t>
+        <w:t xml:space="preserve">converged at iteration 57 with </w:t>
+      </w:r>
+      <w:proofErr w:type="spellStart"/>
+      <w:r>
+        <w:t>logLik</w:t>
+      </w:r>
+      <w:proofErr w:type="spellEnd"/>
+      <w:r>
+        <w:t xml:space="preserve">: -7878.144 </w:t>
+      </w:r>
+    </w:p>
+    <w:p>
+      <w:pPr>
+        <w:pStyle w:val="ListParagraph"/>
+      </w:pPr>
+      <w:r>
+        <w:t xml:space="preserve">Convergence info: Log likelihood converged to within </w:t>
+      </w:r>
+      <w:proofErr w:type="spellStart"/>
+      <w:r>
+        <w:t>tol</w:t>
+      </w:r>
+      <w:proofErr w:type="spellEnd"/>
+      <w:r>
+        <w:t>. (</w:t>
+      </w:r>
+      <w:proofErr w:type="gramStart"/>
+      <w:r>
+        <w:t>relative</w:t>
+      </w:r>
+      <w:proofErr w:type="gramEnd"/>
+      <w:r>
+        <w:t xml:space="preserve"> change) </w:t>
+      </w:r>
+    </w:p>
+    <w:p>
+      <w:pPr>
+        <w:pStyle w:val="ListParagraph"/>
+      </w:pPr>
+      <w:r>
+        <w:t>'</w:t>
+      </w:r>
+      <w:proofErr w:type="gramStart"/>
+      <w:r>
+        <w:t>log</w:t>
+      </w:r>
+      <w:proofErr w:type="gramEnd"/>
+      <w:r>
+        <w:t xml:space="preserve"> </w:t>
+      </w:r>
+      <w:proofErr w:type="spellStart"/>
+      <w:r>
+        <w:t>Lik</w:t>
+      </w:r>
+      <w:proofErr w:type="spellEnd"/>
+      <w:r>
+        <w:t>.' -7878.144 (df=31)</w:t>
       </w:r>
     </w:p>
     <w:p>
@@ -4785,23 +5378,63 @@
         <w:pStyle w:val="ListParagraph"/>
       </w:pPr>
       <w:r>
-        <w:t xml:space="preserve">converged at iteration 33 with logLik: -12781.91 </w:t>
-      </w:r>
-    </w:p>
-    <w:p>
-      <w:pPr>
-        <w:pStyle w:val="ListParagraph"/>
-      </w:pPr>
-      <w:r>
-        <w:t xml:space="preserve">Convergence info: Log likelihood converged to within tol. (relative change) </w:t>
-      </w:r>
-    </w:p>
-    <w:p>
-      <w:pPr>
-        <w:pStyle w:val="ListParagraph"/>
-      </w:pPr>
-      <w:r>
-        <w:t>'log Lik.' -12781.91 (df=44)</w:t>
+        <w:t xml:space="preserve">converged at iteration 33 with </w:t>
+      </w:r>
+      <w:proofErr w:type="spellStart"/>
+      <w:r>
+        <w:t>logLik</w:t>
+      </w:r>
+      <w:proofErr w:type="spellEnd"/>
+      <w:r>
+        <w:t xml:space="preserve">: -12781.91 </w:t>
+      </w:r>
+    </w:p>
+    <w:p>
+      <w:pPr>
+        <w:pStyle w:val="ListParagraph"/>
+      </w:pPr>
+      <w:r>
+        <w:t xml:space="preserve">Convergence info: Log likelihood converged to within </w:t>
+      </w:r>
+      <w:proofErr w:type="spellStart"/>
+      <w:r>
+        <w:t>tol</w:t>
+      </w:r>
+      <w:proofErr w:type="spellEnd"/>
+      <w:r>
+        <w:t>. (</w:t>
+      </w:r>
+      <w:proofErr w:type="gramStart"/>
+      <w:r>
+        <w:t>relative</w:t>
+      </w:r>
+      <w:proofErr w:type="gramEnd"/>
+      <w:r>
+        <w:t xml:space="preserve"> change) </w:t>
+      </w:r>
+    </w:p>
+    <w:p>
+      <w:pPr>
+        <w:pStyle w:val="ListParagraph"/>
+      </w:pPr>
+      <w:r>
+        <w:t>'</w:t>
+      </w:r>
+      <w:proofErr w:type="gramStart"/>
+      <w:r>
+        <w:t>log</w:t>
+      </w:r>
+      <w:proofErr w:type="gramEnd"/>
+      <w:r>
+        <w:t xml:space="preserve"> </w:t>
+      </w:r>
+      <w:proofErr w:type="spellStart"/>
+      <w:r>
+        <w:t>Lik</w:t>
+      </w:r>
+      <w:proofErr w:type="spellEnd"/>
+      <w:r>
+        <w:t>.' -12781.91 (df=44)</w:t>
       </w:r>
     </w:p>
     <w:p>
@@ -4841,23 +5474,63 @@
         <w:pStyle w:val="ListParagraph"/>
       </w:pPr>
       <w:r>
-        <w:t xml:space="preserve">converged at iteration 66 with logLik: -5875.928 </w:t>
-      </w:r>
-    </w:p>
-    <w:p>
-      <w:pPr>
-        <w:pStyle w:val="ListParagraph"/>
-      </w:pPr>
-      <w:r>
-        <w:t xml:space="preserve">Convergence info: Log likelihood converged to within tol. (relative change) </w:t>
-      </w:r>
-    </w:p>
-    <w:p>
-      <w:pPr>
-        <w:pStyle w:val="ListParagraph"/>
-      </w:pPr>
-      <w:r>
-        <w:t>'log Lik.' -5875.928 (df=44)</w:t>
+        <w:t xml:space="preserve">converged at iteration 66 with </w:t>
+      </w:r>
+      <w:proofErr w:type="spellStart"/>
+      <w:r>
+        <w:t>logLik</w:t>
+      </w:r>
+      <w:proofErr w:type="spellEnd"/>
+      <w:r>
+        <w:t xml:space="preserve">: -5875.928 </w:t>
+      </w:r>
+    </w:p>
+    <w:p>
+      <w:pPr>
+        <w:pStyle w:val="ListParagraph"/>
+      </w:pPr>
+      <w:r>
+        <w:t xml:space="preserve">Convergence info: Log likelihood converged to within </w:t>
+      </w:r>
+      <w:proofErr w:type="spellStart"/>
+      <w:r>
+        <w:t>tol</w:t>
+      </w:r>
+      <w:proofErr w:type="spellEnd"/>
+      <w:r>
+        <w:t>. (</w:t>
+      </w:r>
+      <w:proofErr w:type="gramStart"/>
+      <w:r>
+        <w:t>relative</w:t>
+      </w:r>
+      <w:proofErr w:type="gramEnd"/>
+      <w:r>
+        <w:t xml:space="preserve"> change) </w:t>
+      </w:r>
+    </w:p>
+    <w:p>
+      <w:pPr>
+        <w:pStyle w:val="ListParagraph"/>
+      </w:pPr>
+      <w:r>
+        <w:t>'</w:t>
+      </w:r>
+      <w:proofErr w:type="gramStart"/>
+      <w:r>
+        <w:t>log</w:t>
+      </w:r>
+      <w:proofErr w:type="gramEnd"/>
+      <w:r>
+        <w:t xml:space="preserve"> </w:t>
+      </w:r>
+      <w:proofErr w:type="spellStart"/>
+      <w:r>
+        <w:t>Lik</w:t>
+      </w:r>
+      <w:proofErr w:type="spellEnd"/>
+      <w:r>
+        <w:t>.' -5875.928 (df=44)</w:t>
       </w:r>
     </w:p>
     <w:p>
@@ -4897,23 +5570,63 @@
         <w:pStyle w:val="ListParagraph"/>
       </w:pPr>
       <w:r>
-        <w:t xml:space="preserve">converged at iteration 45 with logLik: -11196.91 </w:t>
-      </w:r>
-    </w:p>
-    <w:p>
-      <w:pPr>
-        <w:pStyle w:val="ListParagraph"/>
-      </w:pPr>
-      <w:r>
-        <w:t xml:space="preserve">Convergence info: Log likelihood converged to within tol. (relative change) </w:t>
-      </w:r>
-    </w:p>
-    <w:p>
-      <w:pPr>
-        <w:pStyle w:val="ListParagraph"/>
-      </w:pPr>
-      <w:r>
-        <w:t>'log Lik.' -11196.91 (df=59)</w:t>
+        <w:t xml:space="preserve">converged at iteration 45 with </w:t>
+      </w:r>
+      <w:proofErr w:type="spellStart"/>
+      <w:r>
+        <w:t>logLik</w:t>
+      </w:r>
+      <w:proofErr w:type="spellEnd"/>
+      <w:r>
+        <w:t xml:space="preserve">: -11196.91 </w:t>
+      </w:r>
+    </w:p>
+    <w:p>
+      <w:pPr>
+        <w:pStyle w:val="ListParagraph"/>
+      </w:pPr>
+      <w:r>
+        <w:t xml:space="preserve">Convergence info: Log likelihood converged to within </w:t>
+      </w:r>
+      <w:proofErr w:type="spellStart"/>
+      <w:r>
+        <w:t>tol</w:t>
+      </w:r>
+      <w:proofErr w:type="spellEnd"/>
+      <w:r>
+        <w:t>. (</w:t>
+      </w:r>
+      <w:proofErr w:type="gramStart"/>
+      <w:r>
+        <w:t>relative</w:t>
+      </w:r>
+      <w:proofErr w:type="gramEnd"/>
+      <w:r>
+        <w:t xml:space="preserve"> change) </w:t>
+      </w:r>
+    </w:p>
+    <w:p>
+      <w:pPr>
+        <w:pStyle w:val="ListParagraph"/>
+      </w:pPr>
+      <w:r>
+        <w:t>'</w:t>
+      </w:r>
+      <w:proofErr w:type="gramStart"/>
+      <w:r>
+        <w:t>log</w:t>
+      </w:r>
+      <w:proofErr w:type="gramEnd"/>
+      <w:r>
+        <w:t xml:space="preserve"> </w:t>
+      </w:r>
+      <w:proofErr w:type="spellStart"/>
+      <w:r>
+        <w:t>Lik</w:t>
+      </w:r>
+      <w:proofErr w:type="spellEnd"/>
+      <w:r>
+        <w:t>.' -11196.91 (df=59)</w:t>
       </w:r>
     </w:p>
     <w:p>
@@ -4954,23 +5667,63 @@
         <w:pStyle w:val="ListParagraph"/>
       </w:pPr>
       <w:r>
-        <w:t xml:space="preserve">converged at iteration 42 with logLik: -3889.521 </w:t>
-      </w:r>
-    </w:p>
-    <w:p>
-      <w:pPr>
-        <w:pStyle w:val="ListParagraph"/>
-      </w:pPr>
-      <w:r>
-        <w:t xml:space="preserve">Convergence info: Log likelihood converged to within tol. (relative change) </w:t>
-      </w:r>
-    </w:p>
-    <w:p>
-      <w:pPr>
-        <w:pStyle w:val="ListParagraph"/>
-      </w:pPr>
-      <w:r>
-        <w:t>'log Lik.' -3889.521 (df=59)</w:t>
+        <w:t xml:space="preserve">converged at iteration 42 with </w:t>
+      </w:r>
+      <w:proofErr w:type="spellStart"/>
+      <w:r>
+        <w:t>logLik</w:t>
+      </w:r>
+      <w:proofErr w:type="spellEnd"/>
+      <w:r>
+        <w:t xml:space="preserve">: -3889.521 </w:t>
+      </w:r>
+    </w:p>
+    <w:p>
+      <w:pPr>
+        <w:pStyle w:val="ListParagraph"/>
+      </w:pPr>
+      <w:r>
+        <w:t xml:space="preserve">Convergence info: Log likelihood converged to within </w:t>
+      </w:r>
+      <w:proofErr w:type="spellStart"/>
+      <w:r>
+        <w:t>tol</w:t>
+      </w:r>
+      <w:proofErr w:type="spellEnd"/>
+      <w:r>
+        <w:t>. (</w:t>
+      </w:r>
+      <w:proofErr w:type="gramStart"/>
+      <w:r>
+        <w:t>relative</w:t>
+      </w:r>
+      <w:proofErr w:type="gramEnd"/>
+      <w:r>
+        <w:t xml:space="preserve"> change) </w:t>
+      </w:r>
+    </w:p>
+    <w:p>
+      <w:pPr>
+        <w:pStyle w:val="ListParagraph"/>
+      </w:pPr>
+      <w:r>
+        <w:t>'</w:t>
+      </w:r>
+      <w:proofErr w:type="gramStart"/>
+      <w:r>
+        <w:t>log</w:t>
+      </w:r>
+      <w:proofErr w:type="gramEnd"/>
+      <w:r>
+        <w:t xml:space="preserve"> </w:t>
+      </w:r>
+      <w:proofErr w:type="spellStart"/>
+      <w:r>
+        <w:t>Lik</w:t>
+      </w:r>
+      <w:proofErr w:type="spellEnd"/>
+      <w:r>
+        <w:t>.' -3889.521 (df=59)</w:t>
       </w:r>
     </w:p>
     <w:p>
@@ -5010,23 +5763,63 @@
         <w:pStyle w:val="ListParagraph"/>
       </w:pPr>
       <w:r>
-        <w:t xml:space="preserve">converged at iteration 58 with logLik: -7224.733 </w:t>
-      </w:r>
-    </w:p>
-    <w:p>
-      <w:pPr>
-        <w:pStyle w:val="ListParagraph"/>
-      </w:pPr>
-      <w:r>
-        <w:t xml:space="preserve">Convergence info: Log likelihood converged to within tol. (relative change) </w:t>
-      </w:r>
-    </w:p>
-    <w:p>
-      <w:pPr>
-        <w:pStyle w:val="ListParagraph"/>
-      </w:pPr>
-      <w:r>
-        <w:t>'log Lik.' -7224.733 (df=76)</w:t>
+        <w:t xml:space="preserve">converged at iteration 58 with </w:t>
+      </w:r>
+      <w:proofErr w:type="spellStart"/>
+      <w:r>
+        <w:t>logLik</w:t>
+      </w:r>
+      <w:proofErr w:type="spellEnd"/>
+      <w:r>
+        <w:t xml:space="preserve">: -7224.733 </w:t>
+      </w:r>
+    </w:p>
+    <w:p>
+      <w:pPr>
+        <w:pStyle w:val="ListParagraph"/>
+      </w:pPr>
+      <w:r>
+        <w:t xml:space="preserve">Convergence info: Log likelihood converged to within </w:t>
+      </w:r>
+      <w:proofErr w:type="spellStart"/>
+      <w:r>
+        <w:t>tol</w:t>
+      </w:r>
+      <w:proofErr w:type="spellEnd"/>
+      <w:r>
+        <w:t>. (</w:t>
+      </w:r>
+      <w:proofErr w:type="gramStart"/>
+      <w:r>
+        <w:t>relative</w:t>
+      </w:r>
+      <w:proofErr w:type="gramEnd"/>
+      <w:r>
+        <w:t xml:space="preserve"> change) </w:t>
+      </w:r>
+    </w:p>
+    <w:p>
+      <w:pPr>
+        <w:pStyle w:val="ListParagraph"/>
+      </w:pPr>
+      <w:r>
+        <w:t>'</w:t>
+      </w:r>
+      <w:proofErr w:type="gramStart"/>
+      <w:r>
+        <w:t>log</w:t>
+      </w:r>
+      <w:proofErr w:type="gramEnd"/>
+      <w:r>
+        <w:t xml:space="preserve"> </w:t>
+      </w:r>
+      <w:proofErr w:type="spellStart"/>
+      <w:r>
+        <w:t>Lik</w:t>
+      </w:r>
+      <w:proofErr w:type="spellEnd"/>
+      <w:r>
+        <w:t>.' -7224.733 (df=76)</w:t>
       </w:r>
     </w:p>
     <w:p>
@@ -5066,23 +5859,63 @@
         <w:pStyle w:val="ListParagraph"/>
       </w:pPr>
       <w:r>
-        <w:t xml:space="preserve">converged at iteration 77 with logLik: -2872.481 </w:t>
-      </w:r>
-    </w:p>
-    <w:p>
-      <w:pPr>
-        <w:pStyle w:val="ListParagraph"/>
-      </w:pPr>
-      <w:r>
-        <w:t xml:space="preserve">Convergence info: Log likelihood converged to within tol. (relative change) </w:t>
-      </w:r>
-    </w:p>
-    <w:p>
-      <w:pPr>
-        <w:pStyle w:val="ListParagraph"/>
-      </w:pPr>
-      <w:r>
-        <w:t>'log Lik.' -2872.481 (df=76)</w:t>
+        <w:t xml:space="preserve">converged at iteration 77 with </w:t>
+      </w:r>
+      <w:proofErr w:type="spellStart"/>
+      <w:r>
+        <w:t>logLik</w:t>
+      </w:r>
+      <w:proofErr w:type="spellEnd"/>
+      <w:r>
+        <w:t xml:space="preserve">: -2872.481 </w:t>
+      </w:r>
+    </w:p>
+    <w:p>
+      <w:pPr>
+        <w:pStyle w:val="ListParagraph"/>
+      </w:pPr>
+      <w:r>
+        <w:t xml:space="preserve">Convergence info: Log likelihood converged to within </w:t>
+      </w:r>
+      <w:proofErr w:type="spellStart"/>
+      <w:r>
+        <w:t>tol</w:t>
+      </w:r>
+      <w:proofErr w:type="spellEnd"/>
+      <w:r>
+        <w:t>. (</w:t>
+      </w:r>
+      <w:proofErr w:type="gramStart"/>
+      <w:r>
+        <w:t>relative</w:t>
+      </w:r>
+      <w:proofErr w:type="gramEnd"/>
+      <w:r>
+        <w:t xml:space="preserve"> change) </w:t>
+      </w:r>
+    </w:p>
+    <w:p>
+      <w:pPr>
+        <w:pStyle w:val="ListParagraph"/>
+      </w:pPr>
+      <w:r>
+        <w:t>'</w:t>
+      </w:r>
+      <w:proofErr w:type="gramStart"/>
+      <w:r>
+        <w:t>log</w:t>
+      </w:r>
+      <w:proofErr w:type="gramEnd"/>
+      <w:r>
+        <w:t xml:space="preserve"> </w:t>
+      </w:r>
+      <w:proofErr w:type="spellStart"/>
+      <w:r>
+        <w:t>Lik</w:t>
+      </w:r>
+      <w:proofErr w:type="spellEnd"/>
+      <w:r>
+        <w:t>.' -2872.481 (df=76)</w:t>
       </w:r>
     </w:p>
     <w:p>
@@ -5122,23 +5955,63 @@
         <w:pStyle w:val="ListParagraph"/>
       </w:pPr>
       <w:r>
-        <w:t xml:space="preserve">converged at iteration 63 with logLik: -5049.951 </w:t>
-      </w:r>
-    </w:p>
-    <w:p>
-      <w:pPr>
-        <w:pStyle w:val="ListParagraph"/>
-      </w:pPr>
-      <w:r>
-        <w:t xml:space="preserve">Convergence info: Log likelihood converged to within tol. (relative change) </w:t>
-      </w:r>
-    </w:p>
-    <w:p>
-      <w:pPr>
-        <w:pStyle w:val="ListParagraph"/>
-      </w:pPr>
-      <w:r>
-        <w:t>'log Lik.' -5049.951 (df=95)</w:t>
+        <w:t xml:space="preserve">converged at iteration 63 with </w:t>
+      </w:r>
+      <w:proofErr w:type="spellStart"/>
+      <w:r>
+        <w:t>logLik</w:t>
+      </w:r>
+      <w:proofErr w:type="spellEnd"/>
+      <w:r>
+        <w:t xml:space="preserve">: -5049.951 </w:t>
+      </w:r>
+    </w:p>
+    <w:p>
+      <w:pPr>
+        <w:pStyle w:val="ListParagraph"/>
+      </w:pPr>
+      <w:r>
+        <w:t xml:space="preserve">Convergence info: Log likelihood converged to within </w:t>
+      </w:r>
+      <w:proofErr w:type="spellStart"/>
+      <w:r>
+        <w:t>tol</w:t>
+      </w:r>
+      <w:proofErr w:type="spellEnd"/>
+      <w:r>
+        <w:t>. (</w:t>
+      </w:r>
+      <w:proofErr w:type="gramStart"/>
+      <w:r>
+        <w:t>relative</w:t>
+      </w:r>
+      <w:proofErr w:type="gramEnd"/>
+      <w:r>
+        <w:t xml:space="preserve"> change) </w:t>
+      </w:r>
+    </w:p>
+    <w:p>
+      <w:pPr>
+        <w:pStyle w:val="ListParagraph"/>
+      </w:pPr>
+      <w:r>
+        <w:t>'</w:t>
+      </w:r>
+      <w:proofErr w:type="gramStart"/>
+      <w:r>
+        <w:t>log</w:t>
+      </w:r>
+      <w:proofErr w:type="gramEnd"/>
+      <w:r>
+        <w:t xml:space="preserve"> </w:t>
+      </w:r>
+      <w:proofErr w:type="spellStart"/>
+      <w:r>
+        <w:t>Lik</w:t>
+      </w:r>
+      <w:proofErr w:type="spellEnd"/>
+      <w:r>
+        <w:t>.' -5049.951 (df=95)</w:t>
       </w:r>
     </w:p>
     <w:p>
@@ -5178,23 +6051,63 @@
         <w:pStyle w:val="ListParagraph"/>
       </w:pPr>
       <w:r>
-        <w:t xml:space="preserve">converged at iteration 105 with logLik: -2915.289 </w:t>
-      </w:r>
-    </w:p>
-    <w:p>
-      <w:pPr>
-        <w:pStyle w:val="ListParagraph"/>
-      </w:pPr>
-      <w:r>
-        <w:t xml:space="preserve">Convergence info: Log likelihood converged to within tol. (relative change) </w:t>
-      </w:r>
-    </w:p>
-    <w:p>
-      <w:pPr>
-        <w:pStyle w:val="ListParagraph"/>
-      </w:pPr>
-      <w:r>
-        <w:t>'log Lik.' -2915.289 (df=95)</w:t>
+        <w:t xml:space="preserve">converged at iteration 105 with </w:t>
+      </w:r>
+      <w:proofErr w:type="spellStart"/>
+      <w:r>
+        <w:t>logLik</w:t>
+      </w:r>
+      <w:proofErr w:type="spellEnd"/>
+      <w:r>
+        <w:t xml:space="preserve">: -2915.289 </w:t>
+      </w:r>
+    </w:p>
+    <w:p>
+      <w:pPr>
+        <w:pStyle w:val="ListParagraph"/>
+      </w:pPr>
+      <w:r>
+        <w:t xml:space="preserve">Convergence info: Log likelihood converged to within </w:t>
+      </w:r>
+      <w:proofErr w:type="spellStart"/>
+      <w:r>
+        <w:t>tol</w:t>
+      </w:r>
+      <w:proofErr w:type="spellEnd"/>
+      <w:r>
+        <w:t>. (</w:t>
+      </w:r>
+      <w:proofErr w:type="gramStart"/>
+      <w:r>
+        <w:t>relative</w:t>
+      </w:r>
+      <w:proofErr w:type="gramEnd"/>
+      <w:r>
+        <w:t xml:space="preserve"> change) </w:t>
+      </w:r>
+    </w:p>
+    <w:p>
+      <w:pPr>
+        <w:pStyle w:val="ListParagraph"/>
+      </w:pPr>
+      <w:r>
+        <w:t>'</w:t>
+      </w:r>
+      <w:proofErr w:type="gramStart"/>
+      <w:r>
+        <w:t>log</w:t>
+      </w:r>
+      <w:proofErr w:type="gramEnd"/>
+      <w:r>
+        <w:t xml:space="preserve"> </w:t>
+      </w:r>
+      <w:proofErr w:type="spellStart"/>
+      <w:r>
+        <w:t>Lik</w:t>
+      </w:r>
+      <w:proofErr w:type="spellEnd"/>
+      <w:r>
+        <w:t>.' -2915.289 (df=95)</w:t>
       </w:r>
     </w:p>
     <w:p>
@@ -5234,23 +6147,63 @@
         <w:pStyle w:val="ListParagraph"/>
       </w:pPr>
       <w:r>
-        <w:t xml:space="preserve">converged at iteration 89 with logLik: -3513.379 </w:t>
-      </w:r>
-    </w:p>
-    <w:p>
-      <w:pPr>
-        <w:pStyle w:val="ListParagraph"/>
-      </w:pPr>
-      <w:r>
-        <w:t xml:space="preserve">Convergence info: Log likelihood converged to within tol. (relative change) </w:t>
-      </w:r>
-    </w:p>
-    <w:p>
-      <w:pPr>
-        <w:pStyle w:val="ListParagraph"/>
-      </w:pPr>
-      <w:r>
-        <w:t>'log Lik.' -3513.379 (df=116)</w:t>
+        <w:t xml:space="preserve">converged at iteration 89 with </w:t>
+      </w:r>
+      <w:proofErr w:type="spellStart"/>
+      <w:r>
+        <w:t>logLik</w:t>
+      </w:r>
+      <w:proofErr w:type="spellEnd"/>
+      <w:r>
+        <w:t xml:space="preserve">: -3513.379 </w:t>
+      </w:r>
+    </w:p>
+    <w:p>
+      <w:pPr>
+        <w:pStyle w:val="ListParagraph"/>
+      </w:pPr>
+      <w:r>
+        <w:t xml:space="preserve">Convergence info: Log likelihood converged to within </w:t>
+      </w:r>
+      <w:proofErr w:type="spellStart"/>
+      <w:r>
+        <w:t>tol</w:t>
+      </w:r>
+      <w:proofErr w:type="spellEnd"/>
+      <w:r>
+        <w:t>. (</w:t>
+      </w:r>
+      <w:proofErr w:type="gramStart"/>
+      <w:r>
+        <w:t>relative</w:t>
+      </w:r>
+      <w:proofErr w:type="gramEnd"/>
+      <w:r>
+        <w:t xml:space="preserve"> change) </w:t>
+      </w:r>
+    </w:p>
+    <w:p>
+      <w:pPr>
+        <w:pStyle w:val="ListParagraph"/>
+      </w:pPr>
+      <w:r>
+        <w:t>'</w:t>
+      </w:r>
+      <w:proofErr w:type="gramStart"/>
+      <w:r>
+        <w:t>log</w:t>
+      </w:r>
+      <w:proofErr w:type="gramEnd"/>
+      <w:r>
+        <w:t xml:space="preserve"> </w:t>
+      </w:r>
+      <w:proofErr w:type="spellStart"/>
+      <w:r>
+        <w:t>Lik</w:t>
+      </w:r>
+      <w:proofErr w:type="spellEnd"/>
+      <w:r>
+        <w:t>.' -3513.379 (df=116)</w:t>
       </w:r>
     </w:p>
     <w:p>
@@ -5291,23 +6244,63 @@
         <w:pStyle w:val="ListParagraph"/>
       </w:pPr>
       <w:r>
-        <w:t xml:space="preserve">converged at iteration 79 with logLik: -2090.329 </w:t>
-      </w:r>
-    </w:p>
-    <w:p>
-      <w:pPr>
-        <w:pStyle w:val="ListParagraph"/>
-      </w:pPr>
-      <w:r>
-        <w:t xml:space="preserve">Convergence info: Log likelihood converged to within tol. (relative change) </w:t>
-      </w:r>
-    </w:p>
-    <w:p>
-      <w:pPr>
-        <w:pStyle w:val="ListParagraph"/>
-      </w:pPr>
-      <w:r>
-        <w:t>'log Lik.' -2090.329 (df=116)</w:t>
+        <w:t xml:space="preserve">converged at iteration 79 with </w:t>
+      </w:r>
+      <w:proofErr w:type="spellStart"/>
+      <w:r>
+        <w:t>logLik</w:t>
+      </w:r>
+      <w:proofErr w:type="spellEnd"/>
+      <w:r>
+        <w:t xml:space="preserve">: -2090.329 </w:t>
+      </w:r>
+    </w:p>
+    <w:p>
+      <w:pPr>
+        <w:pStyle w:val="ListParagraph"/>
+      </w:pPr>
+      <w:r>
+        <w:t xml:space="preserve">Convergence info: Log likelihood converged to within </w:t>
+      </w:r>
+      <w:proofErr w:type="spellStart"/>
+      <w:r>
+        <w:t>tol</w:t>
+      </w:r>
+      <w:proofErr w:type="spellEnd"/>
+      <w:r>
+        <w:t>. (</w:t>
+      </w:r>
+      <w:proofErr w:type="gramStart"/>
+      <w:r>
+        <w:t>relative</w:t>
+      </w:r>
+      <w:proofErr w:type="gramEnd"/>
+      <w:r>
+        <w:t xml:space="preserve"> change) </w:t>
+      </w:r>
+    </w:p>
+    <w:p>
+      <w:pPr>
+        <w:pStyle w:val="ListParagraph"/>
+      </w:pPr>
+      <w:r>
+        <w:t>'</w:t>
+      </w:r>
+      <w:proofErr w:type="gramStart"/>
+      <w:r>
+        <w:t>log</w:t>
+      </w:r>
+      <w:proofErr w:type="gramEnd"/>
+      <w:r>
+        <w:t xml:space="preserve"> </w:t>
+      </w:r>
+      <w:proofErr w:type="spellStart"/>
+      <w:r>
+        <w:t>Lik</w:t>
+      </w:r>
+      <w:proofErr w:type="spellEnd"/>
+      <w:r>
+        <w:t>.' -2090.329 (df=116)</w:t>
       </w:r>
     </w:p>
     <w:p>
@@ -5376,23 +6369,23 @@
           <w:b/>
           <w:bCs/>
         </w:rPr>
-        <w:t xml:space="preserve">converged at iteration 230 with logLik: -2975.834 </w:t>
-      </w:r>
-    </w:p>
-    <w:p>
-      <w:pPr>
-        <w:pStyle w:val="ListParagraph"/>
+        <w:t xml:space="preserve">converged at iteration 230 with </w:t>
+      </w:r>
+      <w:proofErr w:type="spellStart"/>
+      <w:r>
         <w:rPr>
           <w:b/>
           <w:bCs/>
         </w:rPr>
-      </w:pPr>
+        <w:t>logLik</w:t>
+      </w:r>
+      <w:proofErr w:type="spellEnd"/>
       <w:r>
         <w:rPr>
           <w:b/>
           <w:bCs/>
         </w:rPr>
-        <w:t xml:space="preserve">Convergence info: Log likelihood converged to within tol. (relative change) </w:t>
+        <w:t xml:space="preserve">: -2975.834 </w:t>
       </w:r>
     </w:p>
     <w:p>
@@ -5408,7 +6401,87 @@
           <w:b/>
           <w:bCs/>
         </w:rPr>
-        <w:t>'log Lik.' -2975.834 (df=139)</w:t>
+        <w:t xml:space="preserve">Convergence info: Log likelihood converged to within </w:t>
+      </w:r>
+      <w:proofErr w:type="spellStart"/>
+      <w:r>
+        <w:rPr>
+          <w:b/>
+          <w:bCs/>
+        </w:rPr>
+        <w:t>tol</w:t>
+      </w:r>
+      <w:proofErr w:type="spellEnd"/>
+      <w:r>
+        <w:rPr>
+          <w:b/>
+          <w:bCs/>
+        </w:rPr>
+        <w:t>. (</w:t>
+      </w:r>
+      <w:proofErr w:type="gramStart"/>
+      <w:r>
+        <w:rPr>
+          <w:b/>
+          <w:bCs/>
+        </w:rPr>
+        <w:t>relative</w:t>
+      </w:r>
+      <w:proofErr w:type="gramEnd"/>
+      <w:r>
+        <w:rPr>
+          <w:b/>
+          <w:bCs/>
+        </w:rPr>
+        <w:t xml:space="preserve"> change) </w:t>
+      </w:r>
+    </w:p>
+    <w:p>
+      <w:pPr>
+        <w:pStyle w:val="ListParagraph"/>
+        <w:rPr>
+          <w:b/>
+          <w:bCs/>
+        </w:rPr>
+      </w:pPr>
+      <w:r>
+        <w:rPr>
+          <w:b/>
+          <w:bCs/>
+        </w:rPr>
+        <w:t>'</w:t>
+      </w:r>
+      <w:proofErr w:type="gramStart"/>
+      <w:r>
+        <w:rPr>
+          <w:b/>
+          <w:bCs/>
+        </w:rPr>
+        <w:t>log</w:t>
+      </w:r>
+      <w:proofErr w:type="gramEnd"/>
+      <w:r>
+        <w:rPr>
+          <w:b/>
+          <w:bCs/>
+        </w:rPr>
+        <w:t xml:space="preserve"> </w:t>
+      </w:r>
+      <w:proofErr w:type="spellStart"/>
+      <w:r>
+        <w:rPr>
+          <w:b/>
+          <w:bCs/>
+        </w:rPr>
+        <w:t>Lik</w:t>
+      </w:r>
+      <w:proofErr w:type="spellEnd"/>
+      <w:r>
+        <w:rPr>
+          <w:b/>
+          <w:bCs/>
+        </w:rPr>
+        <w:t>.' -2975.834 (df=139)</w:t>
       </w:r>
     </w:p>
     <w:p>
@@ -5488,23 +6561,23 @@
           <w:b/>
           <w:bCs/>
         </w:rPr>
-        <w:t xml:space="preserve">converged at iteration 122 with logLik: -1056.556 </w:t>
-      </w:r>
-    </w:p>
-    <w:p>
-      <w:pPr>
-        <w:pStyle w:val="ListParagraph"/>
+        <w:t xml:space="preserve">converged at iteration 122 with </w:t>
+      </w:r>
+      <w:proofErr w:type="spellStart"/>
+      <w:r>
         <w:rPr>
           <w:b/>
           <w:bCs/>
         </w:rPr>
-      </w:pPr>
+        <w:t>logLik</w:t>
+      </w:r>
+      <w:proofErr w:type="spellEnd"/>
       <w:r>
         <w:rPr>
           <w:b/>
           <w:bCs/>
         </w:rPr>
-        <w:t xml:space="preserve">Convergence info: Log likelihood converged to within tol. (relative change) </w:t>
+        <w:t xml:space="preserve">: -1056.556 </w:t>
       </w:r>
     </w:p>
     <w:p>
@@ -5520,7 +6593,87 @@
           <w:b/>
           <w:bCs/>
         </w:rPr>
-        <w:t>'log Lik.' -1056.556 (df=139)</w:t>
+        <w:t xml:space="preserve">Convergence info: Log likelihood converged to within </w:t>
+      </w:r>
+      <w:proofErr w:type="spellStart"/>
+      <w:r>
+        <w:rPr>
+          <w:b/>
+          <w:bCs/>
+        </w:rPr>
+        <w:t>tol</w:t>
+      </w:r>
+      <w:proofErr w:type="spellEnd"/>
+      <w:r>
+        <w:rPr>
+          <w:b/>
+          <w:bCs/>
+        </w:rPr>
+        <w:t>. (</w:t>
+      </w:r>
+      <w:proofErr w:type="gramStart"/>
+      <w:r>
+        <w:rPr>
+          <w:b/>
+          <w:bCs/>
+        </w:rPr>
+        <w:t>relative</w:t>
+      </w:r>
+      <w:proofErr w:type="gramEnd"/>
+      <w:r>
+        <w:rPr>
+          <w:b/>
+          <w:bCs/>
+        </w:rPr>
+        <w:t xml:space="preserve"> change) </w:t>
+      </w:r>
+    </w:p>
+    <w:p>
+      <w:pPr>
+        <w:pStyle w:val="ListParagraph"/>
+        <w:rPr>
+          <w:b/>
+          <w:bCs/>
+        </w:rPr>
+      </w:pPr>
+      <w:r>
+        <w:rPr>
+          <w:b/>
+          <w:bCs/>
+        </w:rPr>
+        <w:t>'</w:t>
+      </w:r>
+      <w:proofErr w:type="gramStart"/>
+      <w:r>
+        <w:rPr>
+          <w:b/>
+          <w:bCs/>
+        </w:rPr>
+        <w:t>log</w:t>
+      </w:r>
+      <w:proofErr w:type="gramEnd"/>
+      <w:r>
+        <w:rPr>
+          <w:b/>
+          <w:bCs/>
+        </w:rPr>
+        <w:t xml:space="preserve"> </w:t>
+      </w:r>
+      <w:proofErr w:type="spellStart"/>
+      <w:r>
+        <w:rPr>
+          <w:b/>
+          <w:bCs/>
+        </w:rPr>
+        <w:t>Lik</w:t>
+      </w:r>
+      <w:proofErr w:type="spellEnd"/>
+      <w:r>
+        <w:rPr>
+          <w:b/>
+          <w:bCs/>
+        </w:rPr>
+        <w:t>.' -1056.556 (df=139)</w:t>
       </w:r>
     </w:p>
     <w:p>
@@ -5588,23 +6741,63 @@
         <w:t>converged</w:t>
       </w:r>
       <w:r>
-        <w:t xml:space="preserve"> at iteration 265 with logLik: -1152.013 </w:t>
-      </w:r>
-    </w:p>
-    <w:p>
-      <w:pPr>
-        <w:pStyle w:val="ListParagraph"/>
-      </w:pPr>
-      <w:r>
-        <w:t xml:space="preserve">Convergence info: Log likelihood converged to within tol. (relative change) </w:t>
-      </w:r>
-    </w:p>
-    <w:p>
-      <w:pPr>
-        <w:pStyle w:val="ListParagraph"/>
-      </w:pPr>
-      <w:r>
-        <w:t>'log Lik.' -1152.013 (df=164)</w:t>
+        <w:t xml:space="preserve"> at iteration 265 with </w:t>
+      </w:r>
+      <w:proofErr w:type="spellStart"/>
+      <w:r>
+        <w:t>logLik</w:t>
+      </w:r>
+      <w:proofErr w:type="spellEnd"/>
+      <w:r>
+        <w:t xml:space="preserve">: -1152.013 </w:t>
+      </w:r>
+    </w:p>
+    <w:p>
+      <w:pPr>
+        <w:pStyle w:val="ListParagraph"/>
+      </w:pPr>
+      <w:r>
+        <w:t xml:space="preserve">Convergence info: Log likelihood converged to within </w:t>
+      </w:r>
+      <w:proofErr w:type="spellStart"/>
+      <w:r>
+        <w:t>tol</w:t>
+      </w:r>
+      <w:proofErr w:type="spellEnd"/>
+      <w:r>
+        <w:t>. (</w:t>
+      </w:r>
+      <w:proofErr w:type="gramStart"/>
+      <w:r>
+        <w:t>relative</w:t>
+      </w:r>
+      <w:proofErr w:type="gramEnd"/>
+      <w:r>
+        <w:t xml:space="preserve"> change) </w:t>
+      </w:r>
+    </w:p>
+    <w:p>
+      <w:pPr>
+        <w:pStyle w:val="ListParagraph"/>
+      </w:pPr>
+      <w:r>
+        <w:t>'</w:t>
+      </w:r>
+      <w:proofErr w:type="gramStart"/>
+      <w:r>
+        <w:t>log</w:t>
+      </w:r>
+      <w:proofErr w:type="gramEnd"/>
+      <w:r>
+        <w:t xml:space="preserve"> </w:t>
+      </w:r>
+      <w:proofErr w:type="spellStart"/>
+      <w:r>
+        <w:t>Lik</w:t>
+      </w:r>
+      <w:proofErr w:type="spellEnd"/>
+      <w:r>
+        <w:t>.' -1152.013 (df=164)</w:t>
       </w:r>
     </w:p>
     <w:p>
@@ -5644,23 +6837,63 @@
         <w:pStyle w:val="ListParagraph"/>
       </w:pPr>
       <w:r>
-        <w:t xml:space="preserve">converged at iteration 105 with logLik: -1116.486 </w:t>
-      </w:r>
-    </w:p>
-    <w:p>
-      <w:pPr>
-        <w:pStyle w:val="ListParagraph"/>
-      </w:pPr>
-      <w:r>
-        <w:t xml:space="preserve">Convergence info: Log likelihood converged to within tol. (relative change) </w:t>
-      </w:r>
-    </w:p>
-    <w:p>
-      <w:pPr>
-        <w:pStyle w:val="ListParagraph"/>
-      </w:pPr>
-      <w:r>
-        <w:t>'log Lik.' -1116.486 (df=164)</w:t>
+        <w:t xml:space="preserve">converged at iteration 105 with </w:t>
+      </w:r>
+      <w:proofErr w:type="spellStart"/>
+      <w:r>
+        <w:t>logLik</w:t>
+      </w:r>
+      <w:proofErr w:type="spellEnd"/>
+      <w:r>
+        <w:t xml:space="preserve">: -1116.486 </w:t>
+      </w:r>
+    </w:p>
+    <w:p>
+      <w:pPr>
+        <w:pStyle w:val="ListParagraph"/>
+      </w:pPr>
+      <w:r>
+        <w:t xml:space="preserve">Convergence info: Log likelihood converged to within </w:t>
+      </w:r>
+      <w:proofErr w:type="spellStart"/>
+      <w:r>
+        <w:t>tol</w:t>
+      </w:r>
+      <w:proofErr w:type="spellEnd"/>
+      <w:r>
+        <w:t>. (</w:t>
+      </w:r>
+      <w:proofErr w:type="gramStart"/>
+      <w:r>
+        <w:t>relative</w:t>
+      </w:r>
+      <w:proofErr w:type="gramEnd"/>
+      <w:r>
+        <w:t xml:space="preserve"> change) </w:t>
+      </w:r>
+    </w:p>
+    <w:p>
+      <w:pPr>
+        <w:pStyle w:val="ListParagraph"/>
+      </w:pPr>
+      <w:r>
+        <w:t>'</w:t>
+      </w:r>
+      <w:proofErr w:type="gramStart"/>
+      <w:r>
+        <w:t>log</w:t>
+      </w:r>
+      <w:proofErr w:type="gramEnd"/>
+      <w:r>
+        <w:t xml:space="preserve"> </w:t>
+      </w:r>
+      <w:proofErr w:type="spellStart"/>
+      <w:r>
+        <w:t>Lik</w:t>
+      </w:r>
+      <w:proofErr w:type="spellEnd"/>
+      <w:r>
+        <w:t>.' -1116.486 (df=164)</w:t>
       </w:r>
     </w:p>
     <w:p>
@@ -5700,23 +6933,63 @@
         <w:pStyle w:val="ListParagraph"/>
       </w:pPr>
       <w:r>
-        <w:t xml:space="preserve">converged at iteration 154 with logLik: -206.6025 </w:t>
-      </w:r>
-    </w:p>
-    <w:p>
-      <w:pPr>
-        <w:pStyle w:val="ListParagraph"/>
-      </w:pPr>
-      <w:r>
-        <w:t xml:space="preserve">Convergence info: Log likelihood converged to within tol. (relative change) </w:t>
-      </w:r>
-    </w:p>
-    <w:p>
-      <w:pPr>
-        <w:pStyle w:val="ListParagraph"/>
-      </w:pPr>
-      <w:r>
-        <w:t>'log Lik.' -206.6025 (df=191)</w:t>
+        <w:t xml:space="preserve">converged at iteration 154 with </w:t>
+      </w:r>
+      <w:proofErr w:type="spellStart"/>
+      <w:r>
+        <w:t>logLik</w:t>
+      </w:r>
+      <w:proofErr w:type="spellEnd"/>
+      <w:r>
+        <w:t xml:space="preserve">: -206.6025 </w:t>
+      </w:r>
+    </w:p>
+    <w:p>
+      <w:pPr>
+        <w:pStyle w:val="ListParagraph"/>
+      </w:pPr>
+      <w:r>
+        <w:t xml:space="preserve">Convergence info: Log likelihood converged to within </w:t>
+      </w:r>
+      <w:proofErr w:type="spellStart"/>
+      <w:r>
+        <w:t>tol</w:t>
+      </w:r>
+      <w:proofErr w:type="spellEnd"/>
+      <w:r>
+        <w:t>. (</w:t>
+      </w:r>
+      <w:proofErr w:type="gramStart"/>
+      <w:r>
+        <w:t>relative</w:t>
+      </w:r>
+      <w:proofErr w:type="gramEnd"/>
+      <w:r>
+        <w:t xml:space="preserve"> change) </w:t>
+      </w:r>
+    </w:p>
+    <w:p>
+      <w:pPr>
+        <w:pStyle w:val="ListParagraph"/>
+      </w:pPr>
+      <w:r>
+        <w:t>'</w:t>
+      </w:r>
+      <w:proofErr w:type="gramStart"/>
+      <w:r>
+        <w:t>log</w:t>
+      </w:r>
+      <w:proofErr w:type="gramEnd"/>
+      <w:r>
+        <w:t xml:space="preserve"> </w:t>
+      </w:r>
+      <w:proofErr w:type="spellStart"/>
+      <w:r>
+        <w:t>Lik</w:t>
+      </w:r>
+      <w:proofErr w:type="spellEnd"/>
+      <w:r>
+        <w:t>.' -206.6025 (df=191)</w:t>
       </w:r>
     </w:p>
     <w:p>
@@ -5757,23 +7030,63 @@
         <w:pStyle w:val="ListParagraph"/>
       </w:pPr>
       <w:r>
-        <w:t xml:space="preserve">converged at iteration 268 with logLik: -1056.944 </w:t>
-      </w:r>
-    </w:p>
-    <w:p>
-      <w:pPr>
-        <w:pStyle w:val="ListParagraph"/>
-      </w:pPr>
-      <w:r>
-        <w:t xml:space="preserve">Convergence info: Log likelihood converged to within tol. (relative change) </w:t>
-      </w:r>
-    </w:p>
-    <w:p>
-      <w:pPr>
-        <w:pStyle w:val="ListParagraph"/>
-      </w:pPr>
-      <w:r>
-        <w:t>'log Lik.' -1056.944 (df=191)</w:t>
+        <w:t xml:space="preserve">converged at iteration 268 with </w:t>
+      </w:r>
+      <w:proofErr w:type="spellStart"/>
+      <w:r>
+        <w:t>logLik</w:t>
+      </w:r>
+      <w:proofErr w:type="spellEnd"/>
+      <w:r>
+        <w:t xml:space="preserve">: -1056.944 </w:t>
+      </w:r>
+    </w:p>
+    <w:p>
+      <w:pPr>
+        <w:pStyle w:val="ListParagraph"/>
+      </w:pPr>
+      <w:r>
+        <w:t xml:space="preserve">Convergence info: Log likelihood converged to within </w:t>
+      </w:r>
+      <w:proofErr w:type="spellStart"/>
+      <w:r>
+        <w:t>tol</w:t>
+      </w:r>
+      <w:proofErr w:type="spellEnd"/>
+      <w:r>
+        <w:t>. (</w:t>
+      </w:r>
+      <w:proofErr w:type="gramStart"/>
+      <w:r>
+        <w:t>relative</w:t>
+      </w:r>
+      <w:proofErr w:type="gramEnd"/>
+      <w:r>
+        <w:t xml:space="preserve"> change) </w:t>
+      </w:r>
+    </w:p>
+    <w:p>
+      <w:pPr>
+        <w:pStyle w:val="ListParagraph"/>
+      </w:pPr>
+      <w:r>
+        <w:t>'</w:t>
+      </w:r>
+      <w:proofErr w:type="gramStart"/>
+      <w:r>
+        <w:t>log</w:t>
+      </w:r>
+      <w:proofErr w:type="gramEnd"/>
+      <w:r>
+        <w:t xml:space="preserve"> </w:t>
+      </w:r>
+      <w:proofErr w:type="spellStart"/>
+      <w:r>
+        <w:t>Lik</w:t>
+      </w:r>
+      <w:proofErr w:type="spellEnd"/>
+      <w:r>
+        <w:t>.' -1056.944 (df=191)</w:t>
       </w:r>
     </w:p>
     <w:p>
@@ -5813,23 +7126,63 @@
         <w:pStyle w:val="ListParagraph"/>
       </w:pPr>
       <w:r>
-        <w:t xml:space="preserve">converged at iteration 384 with logLik: 365.8019 </w:t>
-      </w:r>
-    </w:p>
-    <w:p>
-      <w:pPr>
-        <w:pStyle w:val="ListParagraph"/>
-      </w:pPr>
-      <w:r>
-        <w:t xml:space="preserve">Convergence info: Log likelihood converged to within tol. (relative change) </w:t>
-      </w:r>
-    </w:p>
-    <w:p>
-      <w:pPr>
-        <w:pStyle w:val="ListParagraph"/>
-      </w:pPr>
-      <w:r>
-        <w:t>'log Lik.' 365.8019 (df=220)</w:t>
+        <w:t xml:space="preserve">converged at iteration 384 with </w:t>
+      </w:r>
+      <w:proofErr w:type="spellStart"/>
+      <w:r>
+        <w:t>logLik</w:t>
+      </w:r>
+      <w:proofErr w:type="spellEnd"/>
+      <w:r>
+        <w:t xml:space="preserve">: 365.8019 </w:t>
+      </w:r>
+    </w:p>
+    <w:p>
+      <w:pPr>
+        <w:pStyle w:val="ListParagraph"/>
+      </w:pPr>
+      <w:r>
+        <w:t xml:space="preserve">Convergence info: Log likelihood converged to within </w:t>
+      </w:r>
+      <w:proofErr w:type="spellStart"/>
+      <w:r>
+        <w:t>tol</w:t>
+      </w:r>
+      <w:proofErr w:type="spellEnd"/>
+      <w:r>
+        <w:t>. (</w:t>
+      </w:r>
+      <w:proofErr w:type="gramStart"/>
+      <w:r>
+        <w:t>relative</w:t>
+      </w:r>
+      <w:proofErr w:type="gramEnd"/>
+      <w:r>
+        <w:t xml:space="preserve"> change) </w:t>
+      </w:r>
+    </w:p>
+    <w:p>
+      <w:pPr>
+        <w:pStyle w:val="ListParagraph"/>
+      </w:pPr>
+      <w:r>
+        <w:t>'</w:t>
+      </w:r>
+      <w:proofErr w:type="gramStart"/>
+      <w:r>
+        <w:t>log</w:t>
+      </w:r>
+      <w:proofErr w:type="gramEnd"/>
+      <w:r>
+        <w:t xml:space="preserve"> </w:t>
+      </w:r>
+      <w:proofErr w:type="spellStart"/>
+      <w:r>
+        <w:t>Lik</w:t>
+      </w:r>
+      <w:proofErr w:type="spellEnd"/>
+      <w:r>
+        <w:t>.' 365.8019 (df=220)</w:t>
       </w:r>
     </w:p>
     <w:p>
@@ -5869,23 +7222,63 @@
         <w:pStyle w:val="ListParagraph"/>
       </w:pPr>
       <w:r>
-        <w:t xml:space="preserve">converged at iteration 213 with logLik: -593.247 </w:t>
-      </w:r>
-    </w:p>
-    <w:p>
-      <w:pPr>
-        <w:pStyle w:val="ListParagraph"/>
-      </w:pPr>
-      <w:r>
-        <w:t xml:space="preserve">Convergence info: Log likelihood converged to within tol. (relative change) </w:t>
-      </w:r>
-    </w:p>
-    <w:p>
-      <w:pPr>
-        <w:pStyle w:val="ListParagraph"/>
-      </w:pPr>
-      <w:r>
-        <w:t>'log Lik.' -593.247 (df=220)</w:t>
+        <w:t xml:space="preserve">converged at iteration 213 with </w:t>
+      </w:r>
+      <w:proofErr w:type="spellStart"/>
+      <w:r>
+        <w:t>logLik</w:t>
+      </w:r>
+      <w:proofErr w:type="spellEnd"/>
+      <w:r>
+        <w:t xml:space="preserve">: -593.247 </w:t>
+      </w:r>
+    </w:p>
+    <w:p>
+      <w:pPr>
+        <w:pStyle w:val="ListParagraph"/>
+      </w:pPr>
+      <w:r>
+        <w:t xml:space="preserve">Convergence info: Log likelihood converged to within </w:t>
+      </w:r>
+      <w:proofErr w:type="spellStart"/>
+      <w:r>
+        <w:t>tol</w:t>
+      </w:r>
+      <w:proofErr w:type="spellEnd"/>
+      <w:r>
+        <w:t>. (</w:t>
+      </w:r>
+      <w:proofErr w:type="gramStart"/>
+      <w:r>
+        <w:t>relative</w:t>
+      </w:r>
+      <w:proofErr w:type="gramEnd"/>
+      <w:r>
+        <w:t xml:space="preserve"> change) </w:t>
+      </w:r>
+    </w:p>
+    <w:p>
+      <w:pPr>
+        <w:pStyle w:val="ListParagraph"/>
+      </w:pPr>
+      <w:r>
+        <w:t>'</w:t>
+      </w:r>
+      <w:proofErr w:type="gramStart"/>
+      <w:r>
+        <w:t>log</w:t>
+      </w:r>
+      <w:proofErr w:type="gramEnd"/>
+      <w:r>
+        <w:t xml:space="preserve"> </w:t>
+      </w:r>
+      <w:proofErr w:type="spellStart"/>
+      <w:r>
+        <w:t>Lik</w:t>
+      </w:r>
+      <w:proofErr w:type="spellEnd"/>
+      <w:r>
+        <w:t>.' -593.247 (df=220)</w:t>
       </w:r>
     </w:p>
     <w:p>
@@ -5925,23 +7318,63 @@
         <w:pStyle w:val="ListParagraph"/>
       </w:pPr>
       <w:r>
-        <w:t xml:space="preserve">converged at iteration 311 with logLik: 1882.959 </w:t>
-      </w:r>
-    </w:p>
-    <w:p>
-      <w:pPr>
-        <w:pStyle w:val="ListParagraph"/>
-      </w:pPr>
-      <w:r>
-        <w:t xml:space="preserve">Convergence info: Log likelihood converged to within tol. (relative change) </w:t>
-      </w:r>
-    </w:p>
-    <w:p>
-      <w:pPr>
-        <w:pStyle w:val="ListParagraph"/>
-      </w:pPr>
-      <w:r>
-        <w:t>'log Lik.' 1882.959 (df=251)</w:t>
+        <w:t xml:space="preserve">converged at iteration 311 with </w:t>
+      </w:r>
+      <w:proofErr w:type="spellStart"/>
+      <w:r>
+        <w:t>logLik</w:t>
+      </w:r>
+      <w:proofErr w:type="spellEnd"/>
+      <w:r>
+        <w:t xml:space="preserve">: 1882.959 </w:t>
+      </w:r>
+    </w:p>
+    <w:p>
+      <w:pPr>
+        <w:pStyle w:val="ListParagraph"/>
+      </w:pPr>
+      <w:r>
+        <w:t xml:space="preserve">Convergence info: Log likelihood converged to within </w:t>
+      </w:r>
+      <w:proofErr w:type="spellStart"/>
+      <w:r>
+        <w:t>tol</w:t>
+      </w:r>
+      <w:proofErr w:type="spellEnd"/>
+      <w:r>
+        <w:t>. (</w:t>
+      </w:r>
+      <w:proofErr w:type="gramStart"/>
+      <w:r>
+        <w:t>relative</w:t>
+      </w:r>
+      <w:proofErr w:type="gramEnd"/>
+      <w:r>
+        <w:t xml:space="preserve"> change) </w:t>
+      </w:r>
+    </w:p>
+    <w:p>
+      <w:pPr>
+        <w:pStyle w:val="ListParagraph"/>
+      </w:pPr>
+      <w:r>
+        <w:t>'</w:t>
+      </w:r>
+      <w:proofErr w:type="gramStart"/>
+      <w:r>
+        <w:t>log</w:t>
+      </w:r>
+      <w:proofErr w:type="gramEnd"/>
+      <w:r>
+        <w:t xml:space="preserve"> </w:t>
+      </w:r>
+      <w:proofErr w:type="spellStart"/>
+      <w:r>
+        <w:t>Lik</w:t>
+      </w:r>
+      <w:proofErr w:type="spellEnd"/>
+      <w:r>
+        <w:t>.' 1882.959 (df=251)</w:t>
       </w:r>
     </w:p>
     <w:p>
@@ -5986,23 +7419,63 @@
         <w:pStyle w:val="ListParagraph"/>
       </w:pPr>
       <w:r>
-        <w:t xml:space="preserve">converged at iteration 212 with logLik: 1013.177 </w:t>
-      </w:r>
-    </w:p>
-    <w:p>
-      <w:pPr>
-        <w:pStyle w:val="ListParagraph"/>
-      </w:pPr>
-      <w:r>
-        <w:t xml:space="preserve">Convergence info: Log likelihood converged to within tol. (relative change) </w:t>
-      </w:r>
-    </w:p>
-    <w:p>
-      <w:pPr>
-        <w:pStyle w:val="ListParagraph"/>
-      </w:pPr>
-      <w:r>
-        <w:t>'log Lik.' 1013.177 (df=251)</w:t>
+        <w:t xml:space="preserve">converged at iteration 212 with </w:t>
+      </w:r>
+      <w:proofErr w:type="spellStart"/>
+      <w:r>
+        <w:t>logLik</w:t>
+      </w:r>
+      <w:proofErr w:type="spellEnd"/>
+      <w:r>
+        <w:t xml:space="preserve">: 1013.177 </w:t>
+      </w:r>
+    </w:p>
+    <w:p>
+      <w:pPr>
+        <w:pStyle w:val="ListParagraph"/>
+      </w:pPr>
+      <w:r>
+        <w:t xml:space="preserve">Convergence info: Log likelihood converged to within </w:t>
+      </w:r>
+      <w:proofErr w:type="spellStart"/>
+      <w:r>
+        <w:t>tol</w:t>
+      </w:r>
+      <w:proofErr w:type="spellEnd"/>
+      <w:r>
+        <w:t>. (</w:t>
+      </w:r>
+      <w:proofErr w:type="gramStart"/>
+      <w:r>
+        <w:t>relative</w:t>
+      </w:r>
+      <w:proofErr w:type="gramEnd"/>
+      <w:r>
+        <w:t xml:space="preserve"> change) </w:t>
+      </w:r>
+    </w:p>
+    <w:p>
+      <w:pPr>
+        <w:pStyle w:val="ListParagraph"/>
+      </w:pPr>
+      <w:r>
+        <w:t>'</w:t>
+      </w:r>
+      <w:proofErr w:type="gramStart"/>
+      <w:r>
+        <w:t>log</w:t>
+      </w:r>
+      <w:proofErr w:type="gramEnd"/>
+      <w:r>
+        <w:t xml:space="preserve"> </w:t>
+      </w:r>
+      <w:proofErr w:type="spellStart"/>
+      <w:r>
+        <w:t>Lik</w:t>
+      </w:r>
+      <w:proofErr w:type="spellEnd"/>
+      <w:r>
+        <w:t>.' 1013.177 (df=251)</w:t>
       </w:r>
     </w:p>
     <w:p>
@@ -6047,23 +7520,63 @@
         <w:pStyle w:val="ListParagraph"/>
       </w:pPr>
       <w:r>
-        <w:t xml:space="preserve">converged at iteration 265 with logLik: -1152.013 </w:t>
-      </w:r>
-    </w:p>
-    <w:p>
-      <w:pPr>
-        <w:pStyle w:val="ListParagraph"/>
-      </w:pPr>
-      <w:r>
-        <w:t xml:space="preserve">Convergence info: Log likelihood converged to within tol. (relative change) </w:t>
-      </w:r>
-    </w:p>
-    <w:p>
-      <w:pPr>
-        <w:pStyle w:val="ListParagraph"/>
-      </w:pPr>
-      <w:r>
-        <w:t>'log Lik.' -1152.013 (df=164)</w:t>
+        <w:t xml:space="preserve">converged at iteration 265 with </w:t>
+      </w:r>
+      <w:proofErr w:type="spellStart"/>
+      <w:r>
+        <w:t>logLik</w:t>
+      </w:r>
+      <w:proofErr w:type="spellEnd"/>
+      <w:r>
+        <w:t xml:space="preserve">: -1152.013 </w:t>
+      </w:r>
+    </w:p>
+    <w:p>
+      <w:pPr>
+        <w:pStyle w:val="ListParagraph"/>
+      </w:pPr>
+      <w:r>
+        <w:t xml:space="preserve">Convergence info: Log likelihood converged to within </w:t>
+      </w:r>
+      <w:proofErr w:type="spellStart"/>
+      <w:r>
+        <w:t>tol</w:t>
+      </w:r>
+      <w:proofErr w:type="spellEnd"/>
+      <w:r>
+        <w:t>. (</w:t>
+      </w:r>
+      <w:proofErr w:type="gramStart"/>
+      <w:r>
+        <w:t>relative</w:t>
+      </w:r>
+      <w:proofErr w:type="gramEnd"/>
+      <w:r>
+        <w:t xml:space="preserve"> change) </w:t>
+      </w:r>
+    </w:p>
+    <w:p>
+      <w:pPr>
+        <w:pStyle w:val="ListParagraph"/>
+      </w:pPr>
+      <w:r>
+        <w:t>'</w:t>
+      </w:r>
+      <w:proofErr w:type="gramStart"/>
+      <w:r>
+        <w:t>log</w:t>
+      </w:r>
+      <w:proofErr w:type="gramEnd"/>
+      <w:r>
+        <w:t xml:space="preserve"> </w:t>
+      </w:r>
+      <w:proofErr w:type="spellStart"/>
+      <w:r>
+        <w:t>Lik</w:t>
+      </w:r>
+      <w:proofErr w:type="spellEnd"/>
+      <w:r>
+        <w:t>.' -1152.013 (df=164)</w:t>
       </w:r>
     </w:p>
     <w:p>
@@ -6108,23 +7621,63 @@
         <w:pStyle w:val="ListParagraph"/>
       </w:pPr>
       <w:r>
-        <w:t xml:space="preserve">converged at iteration 105 with logLik: -1116.486 </w:t>
-      </w:r>
-    </w:p>
-    <w:p>
-      <w:pPr>
-        <w:pStyle w:val="ListParagraph"/>
-      </w:pPr>
-      <w:r>
-        <w:t xml:space="preserve">Convergence info: Log likelihood converged to within tol. (relative change) </w:t>
-      </w:r>
-    </w:p>
-    <w:p>
-      <w:pPr>
-        <w:pStyle w:val="ListParagraph"/>
-      </w:pPr>
-      <w:r>
-        <w:t>'log Lik.' -1116.486 (df=164)</w:t>
+        <w:t xml:space="preserve">converged at iteration 105 with </w:t>
+      </w:r>
+      <w:proofErr w:type="spellStart"/>
+      <w:r>
+        <w:t>logLik</w:t>
+      </w:r>
+      <w:proofErr w:type="spellEnd"/>
+      <w:r>
+        <w:t xml:space="preserve">: -1116.486 </w:t>
+      </w:r>
+    </w:p>
+    <w:p>
+      <w:pPr>
+        <w:pStyle w:val="ListParagraph"/>
+      </w:pPr>
+      <w:r>
+        <w:t xml:space="preserve">Convergence info: Log likelihood converged to within </w:t>
+      </w:r>
+      <w:proofErr w:type="spellStart"/>
+      <w:r>
+        <w:t>tol</w:t>
+      </w:r>
+      <w:proofErr w:type="spellEnd"/>
+      <w:r>
+        <w:t>. (</w:t>
+      </w:r>
+      <w:proofErr w:type="gramStart"/>
+      <w:r>
+        <w:t>relative</w:t>
+      </w:r>
+      <w:proofErr w:type="gramEnd"/>
+      <w:r>
+        <w:t xml:space="preserve"> change) </w:t>
+      </w:r>
+    </w:p>
+    <w:p>
+      <w:pPr>
+        <w:pStyle w:val="ListParagraph"/>
+      </w:pPr>
+      <w:r>
+        <w:t>'</w:t>
+      </w:r>
+      <w:proofErr w:type="gramStart"/>
+      <w:r>
+        <w:t>log</w:t>
+      </w:r>
+      <w:proofErr w:type="gramEnd"/>
+      <w:r>
+        <w:t xml:space="preserve"> </w:t>
+      </w:r>
+      <w:proofErr w:type="spellStart"/>
+      <w:r>
+        <w:t>Lik</w:t>
+      </w:r>
+      <w:proofErr w:type="spellEnd"/>
+      <w:r>
+        <w:t>.' -1116.486 (df=164)</w:t>
       </w:r>
     </w:p>
     <w:p>
@@ -6169,23 +7722,63 @@
         <w:pStyle w:val="ListParagraph"/>
       </w:pPr>
       <w:r>
-        <w:t xml:space="preserve">converged at iteration 154 with logLik: -206.6025 </w:t>
-      </w:r>
-    </w:p>
-    <w:p>
-      <w:pPr>
-        <w:pStyle w:val="ListParagraph"/>
-      </w:pPr>
-      <w:r>
-        <w:t xml:space="preserve">Convergence info: Log likelihood converged to within tol. (relative change) </w:t>
-      </w:r>
-    </w:p>
-    <w:p>
-      <w:pPr>
-        <w:pStyle w:val="ListParagraph"/>
-      </w:pPr>
-      <w:r>
-        <w:t>'log Lik.' -206.6025 (df=191)</w:t>
+        <w:t xml:space="preserve">converged at iteration 154 with </w:t>
+      </w:r>
+      <w:proofErr w:type="spellStart"/>
+      <w:r>
+        <w:t>logLik</w:t>
+      </w:r>
+      <w:proofErr w:type="spellEnd"/>
+      <w:r>
+        <w:t xml:space="preserve">: -206.6025 </w:t>
+      </w:r>
+    </w:p>
+    <w:p>
+      <w:pPr>
+        <w:pStyle w:val="ListParagraph"/>
+      </w:pPr>
+      <w:r>
+        <w:t xml:space="preserve">Convergence info: Log likelihood converged to within </w:t>
+      </w:r>
+      <w:proofErr w:type="spellStart"/>
+      <w:r>
+        <w:t>tol</w:t>
+      </w:r>
+      <w:proofErr w:type="spellEnd"/>
+      <w:r>
+        <w:t>. (</w:t>
+      </w:r>
+      <w:proofErr w:type="gramStart"/>
+      <w:r>
+        <w:t>relative</w:t>
+      </w:r>
+      <w:proofErr w:type="gramEnd"/>
+      <w:r>
+        <w:t xml:space="preserve"> change) </w:t>
+      </w:r>
+    </w:p>
+    <w:p>
+      <w:pPr>
+        <w:pStyle w:val="ListParagraph"/>
+      </w:pPr>
+      <w:r>
+        <w:t>'</w:t>
+      </w:r>
+      <w:proofErr w:type="gramStart"/>
+      <w:r>
+        <w:t>log</w:t>
+      </w:r>
+      <w:proofErr w:type="gramEnd"/>
+      <w:r>
+        <w:t xml:space="preserve"> </w:t>
+      </w:r>
+      <w:proofErr w:type="spellStart"/>
+      <w:r>
+        <w:t>Lik</w:t>
+      </w:r>
+      <w:proofErr w:type="spellEnd"/>
+      <w:r>
+        <w:t>.' -206.6025 (df=191)</w:t>
       </w:r>
     </w:p>
     <w:p>
@@ -6230,23 +7823,63 @@
         <w:pStyle w:val="ListParagraph"/>
       </w:pPr>
       <w:r>
-        <w:t xml:space="preserve">converged at iteration 268 with logLik: -1056.944 </w:t>
-      </w:r>
-    </w:p>
-    <w:p>
-      <w:pPr>
-        <w:pStyle w:val="ListParagraph"/>
-      </w:pPr>
-      <w:r>
-        <w:t xml:space="preserve">Convergence info: Log likelihood converged to within tol. (relative change) </w:t>
-      </w:r>
-    </w:p>
-    <w:p>
-      <w:pPr>
-        <w:pStyle w:val="ListParagraph"/>
-      </w:pPr>
-      <w:r>
-        <w:t>'log Lik.' -1056.944 (df=191)</w:t>
+        <w:t xml:space="preserve">converged at iteration 268 with </w:t>
+      </w:r>
+      <w:proofErr w:type="spellStart"/>
+      <w:r>
+        <w:t>logLik</w:t>
+      </w:r>
+      <w:proofErr w:type="spellEnd"/>
+      <w:r>
+        <w:t xml:space="preserve">: -1056.944 </w:t>
+      </w:r>
+    </w:p>
+    <w:p>
+      <w:pPr>
+        <w:pStyle w:val="ListParagraph"/>
+      </w:pPr>
+      <w:r>
+        <w:t xml:space="preserve">Convergence info: Log likelihood converged to within </w:t>
+      </w:r>
+      <w:proofErr w:type="spellStart"/>
+      <w:r>
+        <w:t>tol</w:t>
+      </w:r>
+      <w:proofErr w:type="spellEnd"/>
+      <w:r>
+        <w:t>. (</w:t>
+      </w:r>
+      <w:proofErr w:type="gramStart"/>
+      <w:r>
+        <w:t>relative</w:t>
+      </w:r>
+      <w:proofErr w:type="gramEnd"/>
+      <w:r>
+        <w:t xml:space="preserve"> change) </w:t>
+      </w:r>
+    </w:p>
+    <w:p>
+      <w:pPr>
+        <w:pStyle w:val="ListParagraph"/>
+      </w:pPr>
+      <w:r>
+        <w:t>'</w:t>
+      </w:r>
+      <w:proofErr w:type="gramStart"/>
+      <w:r>
+        <w:t>log</w:t>
+      </w:r>
+      <w:proofErr w:type="gramEnd"/>
+      <w:r>
+        <w:t xml:space="preserve"> </w:t>
+      </w:r>
+      <w:proofErr w:type="spellStart"/>
+      <w:r>
+        <w:t>Lik</w:t>
+      </w:r>
+      <w:proofErr w:type="spellEnd"/>
+      <w:r>
+        <w:t>.' -1056.944 (df=191)</w:t>
       </w:r>
     </w:p>
     <w:p>
@@ -6291,23 +7924,63 @@
         <w:pStyle w:val="ListParagraph"/>
       </w:pPr>
       <w:r>
-        <w:t xml:space="preserve">converged at iteration 384 with logLik: 365.8019 </w:t>
-      </w:r>
-    </w:p>
-    <w:p>
-      <w:pPr>
-        <w:pStyle w:val="ListParagraph"/>
-      </w:pPr>
-      <w:r>
-        <w:t xml:space="preserve">Convergence info: Log likelihood converged to within tol. (relative change) </w:t>
-      </w:r>
-    </w:p>
-    <w:p>
-      <w:pPr>
-        <w:pStyle w:val="ListParagraph"/>
-      </w:pPr>
-      <w:r>
-        <w:t>'log Lik.' 365.8019 (df=220)</w:t>
+        <w:t xml:space="preserve">converged at iteration 384 with </w:t>
+      </w:r>
+      <w:proofErr w:type="spellStart"/>
+      <w:r>
+        <w:t>logLik</w:t>
+      </w:r>
+      <w:proofErr w:type="spellEnd"/>
+      <w:r>
+        <w:t xml:space="preserve">: 365.8019 </w:t>
+      </w:r>
+    </w:p>
+    <w:p>
+      <w:pPr>
+        <w:pStyle w:val="ListParagraph"/>
+      </w:pPr>
+      <w:r>
+        <w:t xml:space="preserve">Convergence info: Log likelihood converged to within </w:t>
+      </w:r>
+      <w:proofErr w:type="spellStart"/>
+      <w:r>
+        <w:t>tol</w:t>
+      </w:r>
+      <w:proofErr w:type="spellEnd"/>
+      <w:r>
+        <w:t>. (</w:t>
+      </w:r>
+      <w:proofErr w:type="gramStart"/>
+      <w:r>
+        <w:t>relative</w:t>
+      </w:r>
+      <w:proofErr w:type="gramEnd"/>
+      <w:r>
+        <w:t xml:space="preserve"> change) </w:t>
+      </w:r>
+    </w:p>
+    <w:p>
+      <w:pPr>
+        <w:pStyle w:val="ListParagraph"/>
+      </w:pPr>
+      <w:r>
+        <w:t>'</w:t>
+      </w:r>
+      <w:proofErr w:type="gramStart"/>
+      <w:r>
+        <w:t>log</w:t>
+      </w:r>
+      <w:proofErr w:type="gramEnd"/>
+      <w:r>
+        <w:t xml:space="preserve"> </w:t>
+      </w:r>
+      <w:proofErr w:type="spellStart"/>
+      <w:r>
+        <w:t>Lik</w:t>
+      </w:r>
+      <w:proofErr w:type="spellEnd"/>
+      <w:r>
+        <w:t>.' 365.8019 (df=220)</w:t>
       </w:r>
     </w:p>
     <w:p>
@@ -6352,23 +8025,63 @@
         <w:pStyle w:val="ListParagraph"/>
       </w:pPr>
       <w:r>
-        <w:t xml:space="preserve">converged at iteration 213 with logLik: -593.247 </w:t>
-      </w:r>
-    </w:p>
-    <w:p>
-      <w:pPr>
-        <w:pStyle w:val="ListParagraph"/>
-      </w:pPr>
-      <w:r>
-        <w:t xml:space="preserve">Convergence info: Log likelihood converged to within tol. (relative change) </w:t>
-      </w:r>
-    </w:p>
-    <w:p>
-      <w:pPr>
-        <w:pStyle w:val="ListParagraph"/>
-      </w:pPr>
-      <w:r>
-        <w:t>'log Lik.' -593.247 (df=220)</w:t>
+        <w:t xml:space="preserve">converged at iteration 213 with </w:t>
+      </w:r>
+      <w:proofErr w:type="spellStart"/>
+      <w:r>
+        <w:t>logLik</w:t>
+      </w:r>
+      <w:proofErr w:type="spellEnd"/>
+      <w:r>
+        <w:t xml:space="preserve">: -593.247 </w:t>
+      </w:r>
+    </w:p>
+    <w:p>
+      <w:pPr>
+        <w:pStyle w:val="ListParagraph"/>
+      </w:pPr>
+      <w:r>
+        <w:t xml:space="preserve">Convergence info: Log likelihood converged to within </w:t>
+      </w:r>
+      <w:proofErr w:type="spellStart"/>
+      <w:r>
+        <w:t>tol</w:t>
+      </w:r>
+      <w:proofErr w:type="spellEnd"/>
+      <w:r>
+        <w:t>. (</w:t>
+      </w:r>
+      <w:proofErr w:type="gramStart"/>
+      <w:r>
+        <w:t>relative</w:t>
+      </w:r>
+      <w:proofErr w:type="gramEnd"/>
+      <w:r>
+        <w:t xml:space="preserve"> change) </w:t>
+      </w:r>
+    </w:p>
+    <w:p>
+      <w:pPr>
+        <w:pStyle w:val="ListParagraph"/>
+      </w:pPr>
+      <w:r>
+        <w:t>'</w:t>
+      </w:r>
+      <w:proofErr w:type="gramStart"/>
+      <w:r>
+        <w:t>log</w:t>
+      </w:r>
+      <w:proofErr w:type="gramEnd"/>
+      <w:r>
+        <w:t xml:space="preserve"> </w:t>
+      </w:r>
+      <w:proofErr w:type="spellStart"/>
+      <w:r>
+        <w:t>Lik</w:t>
+      </w:r>
+      <w:proofErr w:type="spellEnd"/>
+      <w:r>
+        <w:t>.' -593.247 (df=220)</w:t>
       </w:r>
     </w:p>
     <w:p>
@@ -6413,7 +8126,15 @@
         <w:pStyle w:val="ListParagraph"/>
       </w:pPr>
       <w:r>
-        <w:t xml:space="preserve">converged at iteration 311 with logLik: 1882.959 </w:t>
+        <w:t xml:space="preserve">converged at iteration 311 with </w:t>
+      </w:r>
+      <w:proofErr w:type="spellStart"/>
+      <w:r>
+        <w:t>logLik</w:t>
+      </w:r>
+      <w:proofErr w:type="spellEnd"/>
+      <w:r>
+        <w:t xml:space="preserve">: 1882.959 </w:t>
       </w:r>
     </w:p>
     <w:p>
@@ -6422,15 +8143,47 @@
       </w:pPr>
       <w:r>
         <w:lastRenderedPageBreak/>
-        <w:t xml:space="preserve">Convergence info: Log likelihood converged to within tol. (relative change) </w:t>
-      </w:r>
-    </w:p>
-    <w:p>
-      <w:pPr>
-        <w:pStyle w:val="ListParagraph"/>
-      </w:pPr>
-      <w:r>
-        <w:t>'log Lik.' 1882.959 (df=251)</w:t>
+        <w:t xml:space="preserve">Convergence info: Log likelihood converged to within </w:t>
+      </w:r>
+      <w:proofErr w:type="spellStart"/>
+      <w:r>
+        <w:t>tol</w:t>
+      </w:r>
+      <w:proofErr w:type="spellEnd"/>
+      <w:r>
+        <w:t>. (</w:t>
+      </w:r>
+      <w:proofErr w:type="gramStart"/>
+      <w:r>
+        <w:t>relative</w:t>
+      </w:r>
+      <w:proofErr w:type="gramEnd"/>
+      <w:r>
+        <w:t xml:space="preserve"> change) </w:t>
+      </w:r>
+    </w:p>
+    <w:p>
+      <w:pPr>
+        <w:pStyle w:val="ListParagraph"/>
+      </w:pPr>
+      <w:r>
+        <w:t>'</w:t>
+      </w:r>
+      <w:proofErr w:type="gramStart"/>
+      <w:r>
+        <w:t>log</w:t>
+      </w:r>
+      <w:proofErr w:type="gramEnd"/>
+      <w:r>
+        <w:t xml:space="preserve"> </w:t>
+      </w:r>
+      <w:proofErr w:type="spellStart"/>
+      <w:r>
+        <w:t>Lik</w:t>
+      </w:r>
+      <w:proofErr w:type="spellEnd"/>
+      <w:r>
+        <w:t>.' 1882.959 (df=251)</w:t>
       </w:r>
     </w:p>
     <w:p>
@@ -6475,23 +8228,63 @@
         <w:pStyle w:val="ListParagraph"/>
       </w:pPr>
       <w:r>
-        <w:t xml:space="preserve">converged at iteration 212 with logLik: 1013.177 </w:t>
-      </w:r>
-    </w:p>
-    <w:p>
-      <w:pPr>
-        <w:pStyle w:val="ListParagraph"/>
-      </w:pPr>
-      <w:r>
-        <w:t xml:space="preserve">Convergence info: Log likelihood converged to within tol. (relative change) </w:t>
-      </w:r>
-    </w:p>
-    <w:p>
-      <w:pPr>
-        <w:pStyle w:val="ListParagraph"/>
-      </w:pPr>
-      <w:r>
-        <w:t>'log Lik.' 1013.177 (df=251)</w:t>
+        <w:t xml:space="preserve">converged at iteration 212 with </w:t>
+      </w:r>
+      <w:proofErr w:type="spellStart"/>
+      <w:r>
+        <w:t>logLik</w:t>
+      </w:r>
+      <w:proofErr w:type="spellEnd"/>
+      <w:r>
+        <w:t xml:space="preserve">: 1013.177 </w:t>
+      </w:r>
+    </w:p>
+    <w:p>
+      <w:pPr>
+        <w:pStyle w:val="ListParagraph"/>
+      </w:pPr>
+      <w:r>
+        <w:t xml:space="preserve">Convergence info: Log likelihood converged to within </w:t>
+      </w:r>
+      <w:proofErr w:type="spellStart"/>
+      <w:r>
+        <w:t>tol</w:t>
+      </w:r>
+      <w:proofErr w:type="spellEnd"/>
+      <w:r>
+        <w:t>. (</w:t>
+      </w:r>
+      <w:proofErr w:type="gramStart"/>
+      <w:r>
+        <w:t>relative</w:t>
+      </w:r>
+      <w:proofErr w:type="gramEnd"/>
+      <w:r>
+        <w:t xml:space="preserve"> change) </w:t>
+      </w:r>
+    </w:p>
+    <w:p>
+      <w:pPr>
+        <w:pStyle w:val="ListParagraph"/>
+      </w:pPr>
+      <w:r>
+        <w:t>'</w:t>
+      </w:r>
+      <w:proofErr w:type="gramStart"/>
+      <w:r>
+        <w:t>log</w:t>
+      </w:r>
+      <w:proofErr w:type="gramEnd"/>
+      <w:r>
+        <w:t xml:space="preserve"> </w:t>
+      </w:r>
+      <w:proofErr w:type="spellStart"/>
+      <w:r>
+        <w:t>Lik</w:t>
+      </w:r>
+      <w:proofErr w:type="spellEnd"/>
+      <w:r>
+        <w:t>.' 1013.177 (df=251)</w:t>
       </w:r>
     </w:p>
     <w:p>
@@ -6581,7 +8374,7 @@
           <w:b/>
           <w:bCs/>
         </w:rPr>
-        <w:t xml:space="preserve"> 10</w:t>
+        <w:t>10</w:t>
       </w:r>
     </w:p>
     <w:p>
@@ -6592,6 +8385,16 @@
           <w:bCs/>
         </w:rPr>
       </w:pPr>
+    </w:p>
+    <w:p>
+      <w:pPr>
+        <w:pStyle w:val="ListParagraph"/>
+        <w:rPr>
+          <w:b/>
+          <w:bCs/>
+        </w:rPr>
+      </w:pPr>
+      <w:proofErr w:type="spellStart"/>
       <w:r>
         <w:rPr>
           <w:b/>
@@ -6599,6 +8402,14 @@
         </w:rPr>
         <w:t>logLik</w:t>
       </w:r>
+      <w:proofErr w:type="spellEnd"/>
+      <w:r>
+        <w:rPr>
+          <w:b/>
+          <w:bCs/>
+        </w:rPr>
+        <w:t xml:space="preserve"> </w:t>
+      </w:r>
       <w:r>
         <w:rPr>
           <w:b/>
@@ -6648,7 +8459,7 @@
           <w:b/>
           <w:bCs/>
         </w:rPr>
-        <w:t xml:space="preserve">normalized) </w:t>
+        <w:t>normalized)</w:t>
       </w:r>
       <w:r>
         <w:rPr>
@@ -6687,7 +8498,7 @@
           <w:b/>
           <w:bCs/>
         </w:rPr>
-        <w:t xml:space="preserve"> TEST</w:t>
+        <w:t>TEST</w:t>
       </w:r>
       <w:r>
         <w:rPr>
@@ -6705,6 +8516,7 @@
           <w:bCs/>
         </w:rPr>
       </w:pPr>
+      <w:proofErr w:type="spellStart"/>
       <w:r>
         <w:rPr>
           <w:b/>
@@ -6712,6 +8524,14 @@
         </w:rPr>
         <w:t>logLik</w:t>
       </w:r>
+      <w:proofErr w:type="spellEnd"/>
+      <w:r>
+        <w:rPr>
+          <w:b/>
+          <w:bCs/>
+        </w:rPr>
+        <w:t xml:space="preserve"> </w:t>
+      </w:r>
       <w:r>
         <w:rPr>
           <w:b/>
@@ -6747,7 +8567,35 @@
           <w:b/>
           <w:bCs/>
         </w:rPr>
-        <w:t xml:space="preserve">BIC:  </w:t>
+        <w:t>BIC</w:t>
+      </w:r>
+      <w:r>
+        <w:rPr>
+          <w:b/>
+          <w:bCs/>
+        </w:rPr>
+        <w:t xml:space="preserve"> </w:t>
+      </w:r>
+      <w:r>
+        <w:rPr>
+          <w:b/>
+          <w:bCs/>
+        </w:rPr>
+        <w:t>(normalized)</w:t>
+      </w:r>
+      <w:r>
+        <w:rPr>
+          <w:b/>
+          <w:bCs/>
+        </w:rPr>
+        <w:t>:</w:t>
+      </w:r>
+      <w:r>
+        <w:rPr>
+          <w:b/>
+          <w:bCs/>
+        </w:rPr>
+        <w:t xml:space="preserve"> </w:t>
       </w:r>
       <w:r>
         <w:rPr>

</xml_diff>